<commit_message>
passer dans antidote et relu au complet
quelque petites fautes enlevées
</commit_message>
<xml_diff>
--- a/Gestion/GEN501_Plainte.docx
+++ b/Gestion/GEN501_Plainte.docx
@@ -19,7 +19,6 @@
       <w:r>
         <w:rPr>
           <w:noProof/>
-          <w:lang w:val="en-CA" w:eastAsia="en-CA"/>
         </w:rPr>
         <w:drawing>
           <wp:inline distT="0" distB="0" distL="0" distR="0">
@@ -39,7 +38,7 @@
                     </pic:cNvPicPr>
                   </pic:nvPicPr>
                   <pic:blipFill>
-                    <a:blip r:embed="rId5">
+                    <a:blip r:embed="rId7">
                       <a:extLst>
                         <a:ext uri="{28A0092B-C50C-407E-A947-70E740481C1C}">
                           <a14:useLocalDpi xmlns:a14="http://schemas.microsoft.com/office/drawing/2010/main" val="0"/>
@@ -180,16 +179,7 @@
           <w:rFonts w:ascii="Calibri Light" w:hAnsi="Calibri Light" w:cs="Calibri Light"/>
           <w:sz w:val="24"/>
         </w:rPr>
-        <w:t xml:space="preserve">Prise </w:t>
-      </w:r>
-      <w:bookmarkStart w:id="0" w:name="_GoBack"/>
-      <w:bookmarkEnd w:id="0"/>
-      <w:r>
-        <w:rPr>
-          <w:rFonts w:ascii="Calibri Light" w:hAnsi="Calibri Light" w:cs="Calibri Light"/>
-          <w:sz w:val="24"/>
-        </w:rPr>
-        <w:t>de décision au sujet de M.</w:t>
+        <w:t>Prise de décision au sujet de M.</w:t>
       </w:r>
       <w:r>
         <w:rPr>
@@ -332,12 +322,14 @@
         <w:rPr>
           <w:rFonts w:ascii="Calibri Light" w:hAnsi="Calibri Light" w:cs="Calibri Light"/>
           <w:sz w:val="24"/>
-        </w:rPr>
-      </w:pPr>
-      <w:r>
-        <w:rPr>
-          <w:rFonts w:ascii="Calibri Light" w:hAnsi="Calibri Light" w:cs="Calibri Light"/>
-          <w:sz w:val="24"/>
+          <w:lang w:val="en-CA"/>
+        </w:rPr>
+      </w:pPr>
+      <w:r>
+        <w:rPr>
+          <w:rFonts w:ascii="Calibri Light" w:hAnsi="Calibri Light" w:cs="Calibri Light"/>
+          <w:sz w:val="24"/>
+          <w:lang w:val="en-CA"/>
         </w:rPr>
         <w:t>Alexandre Girard – gira2113</w:t>
       </w:r>
@@ -348,14 +340,34 @@
         <w:rPr>
           <w:rFonts w:ascii="Calibri Light" w:hAnsi="Calibri Light" w:cs="Calibri Light"/>
           <w:sz w:val="24"/>
-        </w:rPr>
-      </w:pPr>
-      <w:r>
-        <w:rPr>
-          <w:rFonts w:ascii="Calibri Light" w:hAnsi="Calibri Light" w:cs="Calibri Light"/>
-          <w:sz w:val="24"/>
-        </w:rPr>
-        <w:t>Alexandre Guay – guaa2102</w:t>
+          <w:lang w:val="en-CA"/>
+        </w:rPr>
+      </w:pPr>
+      <w:r>
+        <w:rPr>
+          <w:rFonts w:ascii="Calibri Light" w:hAnsi="Calibri Light" w:cs="Calibri Light"/>
+          <w:sz w:val="24"/>
+          <w:lang w:val="en-CA"/>
+        </w:rPr>
+        <w:t xml:space="preserve">Alexandre </w:t>
+      </w:r>
+      <w:proofErr w:type="spellStart"/>
+      <w:r>
+        <w:rPr>
+          <w:rFonts w:ascii="Calibri Light" w:hAnsi="Calibri Light" w:cs="Calibri Light"/>
+          <w:sz w:val="24"/>
+          <w:lang w:val="en-CA"/>
+        </w:rPr>
+        <w:t>Guay</w:t>
+      </w:r>
+      <w:proofErr w:type="spellEnd"/>
+      <w:r>
+        <w:rPr>
+          <w:rFonts w:ascii="Calibri Light" w:hAnsi="Calibri Light" w:cs="Calibri Light"/>
+          <w:sz w:val="24"/>
+          <w:lang w:val="en-CA"/>
+        </w:rPr>
+        <w:t xml:space="preserve"> – guaa2102</w:t>
       </w:r>
     </w:p>
     <w:p>
@@ -427,25 +439,7 @@
           <w:sz w:val="24"/>
           <w:lang w:val="en-US"/>
         </w:rPr>
-        <w:t xml:space="preserve"> Gabriel </w:t>
-      </w:r>
-      <w:proofErr w:type="spellStart"/>
-      <w:r>
-        <w:rPr>
-          <w:rFonts w:ascii="Calibri Light" w:hAnsi="Calibri Light" w:cs="Calibri Light"/>
-          <w:sz w:val="24"/>
-          <w:lang w:val="en-US"/>
-        </w:rPr>
-        <w:t>Guilmain</w:t>
-      </w:r>
-      <w:proofErr w:type="spellEnd"/>
-      <w:r>
-        <w:rPr>
-          <w:rFonts w:ascii="Calibri Light" w:hAnsi="Calibri Light" w:cs="Calibri Light"/>
-          <w:sz w:val="24"/>
-          <w:lang w:val="en-US"/>
-        </w:rPr>
-        <w:t xml:space="preserve"> – guig2709</w:t>
+        <w:t xml:space="preserve"> Gabriel Guilmain – guig2709</w:t>
       </w:r>
     </w:p>
     <w:p>
@@ -611,12 +605,12 @@
           <w:noProof/>
         </w:rPr>
       </w:pPr>
-      <w:bookmarkStart w:id="1" w:name="_Toc478991223"/>
+      <w:bookmarkStart w:id="0" w:name="_Toc478993575"/>
       <w:r>
         <w:lastRenderedPageBreak/>
         <w:t>Table des matières</w:t>
       </w:r>
-      <w:bookmarkEnd w:id="1"/>
+      <w:bookmarkEnd w:id="0"/>
       <w:r>
         <w:rPr>
           <w:rFonts w:asciiTheme="minorHAnsi" w:hAnsiTheme="minorHAnsi"/>
@@ -657,10 +651,10 @@
           <w:b w:val="0"/>
           <w:sz w:val="22"/>
           <w:szCs w:val="22"/>
-          <w:lang w:val="en-CA" w:eastAsia="en-CA"/>
-        </w:rPr>
-      </w:pPr>
-      <w:hyperlink w:anchor="_Toc478991223" w:history="1">
+          <w:lang w:eastAsia="fr-CA"/>
+        </w:rPr>
+      </w:pPr>
+      <w:hyperlink w:anchor="_Toc478993575" w:history="1">
         <w:r>
           <w:rPr>
             <w:rStyle w:val="Hyperlink"/>
@@ -683,7 +677,7 @@
           <w:rPr>
             <w:webHidden/>
           </w:rPr>
-          <w:instrText xml:space="preserve"> PAGEREF _Toc478991223 \h </w:instrText>
+          <w:instrText xml:space="preserve"> PAGEREF _Toc478993575 \h </w:instrText>
         </w:r>
         <w:r>
           <w:rPr>
@@ -721,10 +715,10 @@
           <w:b w:val="0"/>
           <w:sz w:val="22"/>
           <w:szCs w:val="22"/>
-          <w:lang w:val="en-CA" w:eastAsia="en-CA"/>
-        </w:rPr>
-      </w:pPr>
-      <w:hyperlink w:anchor="_Toc478991224" w:history="1">
+          <w:lang w:eastAsia="fr-CA"/>
+        </w:rPr>
+      </w:pPr>
+      <w:hyperlink w:anchor="_Toc478993576" w:history="1">
         <w:r>
           <w:rPr>
             <w:rStyle w:val="Hyperlink"/>
@@ -737,7 +731,7 @@
             <w:b w:val="0"/>
             <w:sz w:val="22"/>
             <w:szCs w:val="22"/>
-            <w:lang w:val="en-CA" w:eastAsia="en-CA"/>
+            <w:lang w:eastAsia="fr-CA"/>
           </w:rPr>
           <w:tab/>
         </w:r>
@@ -763,7 +757,7 @@
           <w:rPr>
             <w:webHidden/>
           </w:rPr>
-          <w:instrText xml:space="preserve"> PAGEREF _Toc478991224 \h </w:instrText>
+          <w:instrText xml:space="preserve"> PAGEREF _Toc478993576 \h </w:instrText>
         </w:r>
         <w:r>
           <w:rPr>
@@ -801,10 +795,10 @@
           <w:b w:val="0"/>
           <w:sz w:val="22"/>
           <w:szCs w:val="22"/>
-          <w:lang w:val="en-CA" w:eastAsia="en-CA"/>
-        </w:rPr>
-      </w:pPr>
-      <w:hyperlink w:anchor="_Toc478991225" w:history="1">
+          <w:lang w:eastAsia="fr-CA"/>
+        </w:rPr>
+      </w:pPr>
+      <w:hyperlink w:anchor="_Toc478993577" w:history="1">
         <w:r>
           <w:rPr>
             <w:rStyle w:val="Hyperlink"/>
@@ -817,7 +811,7 @@
             <w:b w:val="0"/>
             <w:sz w:val="22"/>
             <w:szCs w:val="22"/>
-            <w:lang w:val="en-CA" w:eastAsia="en-CA"/>
+            <w:lang w:eastAsia="fr-CA"/>
           </w:rPr>
           <w:tab/>
         </w:r>
@@ -843,7 +837,7 @@
           <w:rPr>
             <w:webHidden/>
           </w:rPr>
-          <w:instrText xml:space="preserve"> PAGEREF _Toc478991225 \h </w:instrText>
+          <w:instrText xml:space="preserve"> PAGEREF _Toc478993577 \h </w:instrText>
         </w:r>
         <w:r>
           <w:rPr>
@@ -877,10 +871,9 @@
           <w:rFonts w:eastAsiaTheme="minorEastAsia" w:cstheme="minorBidi"/>
           <w:sz w:val="22"/>
           <w:szCs w:val="22"/>
-          <w:lang w:val="en-CA" w:eastAsia="en-CA"/>
-        </w:rPr>
-      </w:pPr>
-      <w:hyperlink w:anchor="_Toc478991226" w:history="1">
+        </w:rPr>
+      </w:pPr>
+      <w:hyperlink w:anchor="_Toc478993578" w:history="1">
         <w:r>
           <w:rPr>
             <w:rStyle w:val="Hyperlink"/>
@@ -892,7 +885,6 @@
             <w:rFonts w:eastAsiaTheme="minorEastAsia" w:cstheme="minorBidi"/>
             <w:sz w:val="22"/>
             <w:szCs w:val="22"/>
-            <w:lang w:val="en-CA" w:eastAsia="en-CA"/>
           </w:rPr>
           <w:tab/>
         </w:r>
@@ -918,7 +910,7 @@
           <w:rPr>
             <w:webHidden/>
           </w:rPr>
-          <w:instrText xml:space="preserve"> PAGEREF _Toc478991226 \h </w:instrText>
+          <w:instrText xml:space="preserve"> PAGEREF _Toc478993578 \h </w:instrText>
         </w:r>
         <w:r>
           <w:rPr>
@@ -952,10 +944,9 @@
           <w:rFonts w:eastAsiaTheme="minorEastAsia" w:cstheme="minorBidi"/>
           <w:sz w:val="22"/>
           <w:szCs w:val="22"/>
-          <w:lang w:val="en-CA" w:eastAsia="en-CA"/>
-        </w:rPr>
-      </w:pPr>
-      <w:hyperlink w:anchor="_Toc478991227" w:history="1">
+        </w:rPr>
+      </w:pPr>
+      <w:hyperlink w:anchor="_Toc478993579" w:history="1">
         <w:r>
           <w:rPr>
             <w:rStyle w:val="Hyperlink"/>
@@ -967,7 +958,6 @@
             <w:rFonts w:eastAsiaTheme="minorEastAsia" w:cstheme="minorBidi"/>
             <w:sz w:val="22"/>
             <w:szCs w:val="22"/>
-            <w:lang w:val="en-CA" w:eastAsia="en-CA"/>
           </w:rPr>
           <w:tab/>
         </w:r>
@@ -993,7 +983,7 @@
           <w:rPr>
             <w:webHidden/>
           </w:rPr>
-          <w:instrText xml:space="preserve"> PAGEREF _Toc478991227 \h </w:instrText>
+          <w:instrText xml:space="preserve"> PAGEREF _Toc478993579 \h </w:instrText>
         </w:r>
         <w:r>
           <w:rPr>
@@ -1031,10 +1021,10 @@
           <w:b w:val="0"/>
           <w:sz w:val="22"/>
           <w:szCs w:val="22"/>
-          <w:lang w:val="en-CA" w:eastAsia="en-CA"/>
-        </w:rPr>
-      </w:pPr>
-      <w:hyperlink w:anchor="_Toc478991228" w:history="1">
+          <w:lang w:eastAsia="fr-CA"/>
+        </w:rPr>
+      </w:pPr>
+      <w:hyperlink w:anchor="_Toc478993580" w:history="1">
         <w:r>
           <w:rPr>
             <w:rStyle w:val="Hyperlink"/>
@@ -1047,7 +1037,7 @@
             <w:b w:val="0"/>
             <w:sz w:val="22"/>
             <w:szCs w:val="22"/>
-            <w:lang w:val="en-CA" w:eastAsia="en-CA"/>
+            <w:lang w:eastAsia="fr-CA"/>
           </w:rPr>
           <w:tab/>
         </w:r>
@@ -1073,7 +1063,7 @@
           <w:rPr>
             <w:webHidden/>
           </w:rPr>
-          <w:instrText xml:space="preserve"> PAGEREF _Toc478991228 \h </w:instrText>
+          <w:instrText xml:space="preserve"> PAGEREF _Toc478993580 \h </w:instrText>
         </w:r>
         <w:r>
           <w:rPr>
@@ -1126,7 +1116,7 @@
           <w:sz w:val="32"/>
         </w:rPr>
       </w:pPr>
-      <w:bookmarkStart w:id="2" w:name="_Toc478991224"/>
+      <w:bookmarkStart w:id="1" w:name="_Toc478993576"/>
       <w:r>
         <w:rPr>
           <w:sz w:val="32"/>
@@ -1134,7 +1124,7 @@
         <w:lastRenderedPageBreak/>
         <w:t>Introduction</w:t>
       </w:r>
-      <w:bookmarkEnd w:id="2"/>
+      <w:bookmarkEnd w:id="1"/>
     </w:p>
     <w:p>
       <w:pPr>
@@ -1167,14 +1157,21 @@
           <w:rFonts w:asciiTheme="minorHAnsi" w:hAnsiTheme="minorHAnsi" w:cstheme="minorHAnsi"/>
           <w:sz w:val="24"/>
         </w:rPr>
-        <w:t>s membres</w:t>
-      </w:r>
-      <w:r>
-        <w:rPr>
-          <w:rFonts w:asciiTheme="minorHAnsi" w:hAnsiTheme="minorHAnsi" w:cstheme="minorHAnsi"/>
-          <w:sz w:val="24"/>
-        </w:rPr>
-        <w:t xml:space="preserve"> l’équipe, </w:t>
+        <w:t xml:space="preserve">s </w:t>
+      </w:r>
+      <w:r>
+        <w:rPr>
+          <w:rFonts w:asciiTheme="minorHAnsi" w:hAnsiTheme="minorHAnsi" w:cstheme="minorHAnsi"/>
+          <w:sz w:val="24"/>
+        </w:rPr>
+        <w:t xml:space="preserve">membres de </w:t>
+      </w:r>
+      <w:r>
+        <w:rPr>
+          <w:rFonts w:asciiTheme="minorHAnsi" w:hAnsiTheme="minorHAnsi" w:cstheme="minorHAnsi"/>
+          <w:sz w:val="24"/>
+        </w:rPr>
+        <w:t xml:space="preserve">l’équipe, </w:t>
       </w:r>
       <w:r>
         <w:rPr>
@@ -1219,30 +1216,30 @@
           <w:sz w:val="32"/>
         </w:rPr>
       </w:pPr>
-      <w:bookmarkStart w:id="3" w:name="_Toc478991225"/>
+      <w:bookmarkStart w:id="2" w:name="_Toc478993577"/>
       <w:r>
         <w:rPr>
           <w:sz w:val="32"/>
         </w:rPr>
         <w:t>Positions</w:t>
       </w:r>
+      <w:bookmarkEnd w:id="2"/>
+    </w:p>
+    <w:p>
+      <w:pPr>
+        <w:pStyle w:val="Heading2"/>
+      </w:pPr>
+      <w:bookmarkStart w:id="3" w:name="_Toc478993578"/>
+      <w:r>
+        <w:t>Pour l’émise d’une plain</w:t>
+      </w:r>
+      <w:r>
+        <w:t>t</w:t>
+      </w:r>
+      <w:r>
+        <w:t>e</w:t>
+      </w:r>
       <w:bookmarkEnd w:id="3"/>
-    </w:p>
-    <w:p>
-      <w:pPr>
-        <w:pStyle w:val="Heading2"/>
-      </w:pPr>
-      <w:bookmarkStart w:id="4" w:name="_Toc478991226"/>
-      <w:r>
-        <w:t>Pour l’émise d’une plain</w:t>
-      </w:r>
-      <w:r>
-        <w:t>t</w:t>
-      </w:r>
-      <w:r>
-        <w:t>e</w:t>
-      </w:r>
-      <w:bookmarkEnd w:id="4"/>
     </w:p>
     <w:p>
       <w:pPr>
@@ -1283,23 +1280,36 @@
           <w:rFonts w:asciiTheme="minorHAnsi" w:hAnsiTheme="minorHAnsi" w:cstheme="minorHAnsi"/>
           <w:sz w:val="24"/>
         </w:rPr>
-        <w:t xml:space="preserve">, il est textuellement écrit que l’entreprise </w:t>
+        <w:t xml:space="preserve">, il est textuellement </w:t>
+      </w:r>
+      <w:r>
+        <w:rPr>
+          <w:rFonts w:asciiTheme="minorHAnsi" w:hAnsiTheme="minorHAnsi" w:cstheme="minorHAnsi"/>
+          <w:sz w:val="24"/>
+        </w:rPr>
+        <w:t>indiqué</w:t>
+      </w:r>
+      <w:r>
+        <w:rPr>
+          <w:rFonts w:asciiTheme="minorHAnsi" w:hAnsiTheme="minorHAnsi" w:cstheme="minorHAnsi"/>
+          <w:sz w:val="24"/>
+        </w:rPr>
+        <w:t xml:space="preserve"> que l’entreprise </w:t>
+      </w:r>
+      <w:r>
+        <w:rPr>
+          <w:rFonts w:ascii="Franklin Gothic Book" w:hAnsi="Franklin Gothic Book" w:cstheme="minorHAnsi"/>
+          <w:sz w:val="24"/>
+        </w:rPr>
+        <w:t>π</w:t>
       </w:r>
       <w:proofErr w:type="spellStart"/>
       <w:r>
         <w:rPr>
-          <w:rFonts w:ascii="GreekC" w:hAnsi="GreekC" w:cs="GreekC"/>
-          <w:sz w:val="18"/>
-          <w:szCs w:val="18"/>
-        </w:rPr>
-        <w:t>Π</w:t>
-      </w:r>
-      <w:r>
-        <w:rPr>
-          <w:rFonts w:asciiTheme="minorHAnsi" w:hAnsiTheme="minorHAnsi" w:cstheme="minorHAnsi"/>
-          <w:sz w:val="24"/>
-        </w:rPr>
-        <w:t>an</w:t>
+          <w:rFonts w:asciiTheme="minorHAnsi" w:hAnsiTheme="minorHAnsi" w:cstheme="minorHAnsi"/>
+          <w:sz w:val="24"/>
+        </w:rPr>
+        <w:t>an-US</w:t>
       </w:r>
       <w:proofErr w:type="spellEnd"/>
       <w:r>
@@ -1307,14 +1317,14 @@
           <w:rFonts w:asciiTheme="minorHAnsi" w:hAnsiTheme="minorHAnsi" w:cstheme="minorHAnsi"/>
           <w:sz w:val="24"/>
         </w:rPr>
-        <w:t>-US</w:t>
-      </w:r>
-      <w:r>
-        <w:rPr>
-          <w:rFonts w:asciiTheme="minorHAnsi" w:hAnsiTheme="minorHAnsi" w:cstheme="minorHAnsi"/>
-          <w:sz w:val="24"/>
-        </w:rPr>
-        <w:t xml:space="preserve"> et M. Paul Gérard sont d’accords sur tous le</w:t>
+        <w:t xml:space="preserve"> </w:t>
+      </w:r>
+      <w:r>
+        <w:rPr>
+          <w:rFonts w:asciiTheme="minorHAnsi" w:hAnsiTheme="minorHAnsi" w:cstheme="minorHAnsi"/>
+          <w:sz w:val="24"/>
+        </w:rPr>
+        <w:t>et M. Paul Gérard sont d’accord sur tous le</w:t>
       </w:r>
       <w:r>
         <w:rPr>
@@ -1340,99 +1350,6 @@
           <w:sz w:val="24"/>
         </w:rPr>
       </w:pPr>
-      <w:r>
-        <w:rPr>
-          <w:rFonts w:asciiTheme="minorHAnsi" w:hAnsiTheme="minorHAnsi" w:cstheme="minorHAnsi"/>
-          <w:sz w:val="24"/>
-        </w:rPr>
-        <w:tab/>
-      </w:r>
-      <w:r>
-        <w:rPr>
-          <w:rFonts w:asciiTheme="minorHAnsi" w:hAnsiTheme="minorHAnsi" w:cstheme="minorHAnsi"/>
-          <w:sz w:val="24"/>
-        </w:rPr>
-        <w:t xml:space="preserve">Alors, en regardant la section </w:t>
-      </w:r>
-      <w:r>
-        <w:rPr>
-          <w:rFonts w:asciiTheme="minorHAnsi" w:hAnsiTheme="minorHAnsi" w:cstheme="minorHAnsi"/>
-          <w:i/>
-          <w:sz w:val="24"/>
-        </w:rPr>
-        <w:t>AVIS DE DÉMISSION</w:t>
-      </w:r>
-      <w:r>
-        <w:rPr>
-          <w:rFonts w:asciiTheme="minorHAnsi" w:hAnsiTheme="minorHAnsi" w:cstheme="minorHAnsi"/>
-          <w:sz w:val="24"/>
-        </w:rPr>
-        <w:t>, il est écrit que l’employé se doit de donner un avis à l’employeur s’il veut mettre fin au contrat. Or, M. Gérard</w:t>
-      </w:r>
-      <w:r>
-        <w:rPr>
-          <w:rFonts w:asciiTheme="minorHAnsi" w:hAnsiTheme="minorHAnsi" w:cstheme="minorHAnsi"/>
-          <w:sz w:val="24"/>
-        </w:rPr>
-        <w:t xml:space="preserve"> a immédiatement quitté la compagnie sans préavis, et ce, seulement après que l’entreprise ait fait</w:t>
-      </w:r>
-      <w:r>
-        <w:rPr>
-          <w:rFonts w:asciiTheme="minorHAnsi" w:hAnsiTheme="minorHAnsi" w:cstheme="minorHAnsi"/>
-          <w:sz w:val="24"/>
-        </w:rPr>
-        <w:t xml:space="preserve"> l’évaluation de ces employés. Il est très irresponsable de sa part d’avoir mis fin au contrat de cette manière</w:t>
-      </w:r>
-      <w:r>
-        <w:rPr>
-          <w:rFonts w:asciiTheme="minorHAnsi" w:hAnsiTheme="minorHAnsi" w:cstheme="minorHAnsi"/>
-          <w:sz w:val="24"/>
-        </w:rPr>
-        <w:t>, car l’évaluateur lui a seulement fait part des points négatifs ayant été exprimés par ses collègues.</w:t>
-      </w:r>
-      <w:r>
-        <w:rPr>
-          <w:rFonts w:asciiTheme="minorHAnsi" w:hAnsiTheme="minorHAnsi" w:cstheme="minorHAnsi"/>
-          <w:sz w:val="24"/>
-        </w:rPr>
-        <w:t xml:space="preserve"> </w:t>
-      </w:r>
-      <w:r>
-        <w:rPr>
-          <w:rFonts w:asciiTheme="minorHAnsi" w:hAnsiTheme="minorHAnsi" w:cstheme="minorHAnsi"/>
-          <w:sz w:val="24"/>
-        </w:rPr>
-        <w:t xml:space="preserve">En effet, le but de l’évaluation était seulement d’améliorer la cohésion des membres de l’équipe et d’ainsi améliorer l’efficacité du travail effectué. L’évaluateur ne voulait en aucun cas insulter M. Gérard et c’est donc inacceptable qu’il aille réagit comme il l’a fait et on pense que cela mérite </w:t>
-      </w:r>
-      <w:r>
-        <w:rPr>
-          <w:rFonts w:asciiTheme="minorHAnsi" w:hAnsiTheme="minorHAnsi" w:cstheme="minorHAnsi"/>
-          <w:sz w:val="24"/>
-        </w:rPr>
-        <w:lastRenderedPageBreak/>
-        <w:t xml:space="preserve">des sanctions </w:t>
-      </w:r>
-      <w:r>
-        <w:rPr>
-          <w:rFonts w:asciiTheme="minorHAnsi" w:hAnsiTheme="minorHAnsi" w:cstheme="minorHAnsi"/>
-          <w:sz w:val="24"/>
-        </w:rPr>
-        <w:t>venant de l’Ordre.</w:t>
-      </w:r>
-      <w:r>
-        <w:rPr>
-          <w:rFonts w:asciiTheme="minorHAnsi" w:hAnsiTheme="minorHAnsi" w:cstheme="minorHAnsi"/>
-          <w:sz w:val="24"/>
-        </w:rPr>
-        <w:t xml:space="preserve"> </w:t>
-      </w:r>
-      <w:r>
-        <w:rPr>
-          <w:rFonts w:asciiTheme="minorHAnsi" w:hAnsiTheme="minorHAnsi" w:cstheme="minorHAnsi"/>
-          <w:sz w:val="24"/>
-        </w:rPr>
-        <w:t>On lui a seulement demandé un petit changement dans son comportement avec ses collègues quant au partage de connaissances, ce qui demandait des efforts très moindres de sa part.</w:t>
-      </w:r>
     </w:p>
     <w:p>
       <w:pPr>
@@ -1450,6 +1367,99 @@
         </w:rPr>
         <w:tab/>
       </w:r>
+      <w:r>
+        <w:rPr>
+          <w:rFonts w:asciiTheme="minorHAnsi" w:hAnsiTheme="minorHAnsi" w:cstheme="minorHAnsi"/>
+          <w:sz w:val="24"/>
+        </w:rPr>
+        <w:t xml:space="preserve">Alors, en regardant la section </w:t>
+      </w:r>
+      <w:r>
+        <w:rPr>
+          <w:rFonts w:asciiTheme="minorHAnsi" w:hAnsiTheme="minorHAnsi" w:cstheme="minorHAnsi"/>
+          <w:i/>
+          <w:sz w:val="24"/>
+        </w:rPr>
+        <w:t>AVIS DE DÉMISSION</w:t>
+      </w:r>
+      <w:r>
+        <w:rPr>
+          <w:rFonts w:asciiTheme="minorHAnsi" w:hAnsiTheme="minorHAnsi" w:cstheme="minorHAnsi"/>
+          <w:sz w:val="24"/>
+        </w:rPr>
+        <w:t>, il est écrit que l’employé se doit de donner un avis à l’employeur s’il veut mettre fin au contrat. Or, M. Gérard</w:t>
+      </w:r>
+      <w:r>
+        <w:rPr>
+          <w:rFonts w:asciiTheme="minorHAnsi" w:hAnsiTheme="minorHAnsi" w:cstheme="minorHAnsi"/>
+          <w:sz w:val="24"/>
+        </w:rPr>
+        <w:t xml:space="preserve"> a immédiatement quitté la compagnie sans préavis, et ce, seulement après que l’entreprise ait fait</w:t>
+      </w:r>
+      <w:r>
+        <w:rPr>
+          <w:rFonts w:asciiTheme="minorHAnsi" w:hAnsiTheme="minorHAnsi" w:cstheme="minorHAnsi"/>
+          <w:sz w:val="24"/>
+        </w:rPr>
+        <w:t xml:space="preserve"> l’évaluation de s</w:t>
+      </w:r>
+      <w:r>
+        <w:rPr>
+          <w:rFonts w:asciiTheme="minorHAnsi" w:hAnsiTheme="minorHAnsi" w:cstheme="minorHAnsi"/>
+          <w:sz w:val="24"/>
+        </w:rPr>
+        <w:t>es employés. Il est très irresponsable de sa part d’avoir mis fin au contrat de cette manière</w:t>
+      </w:r>
+      <w:r>
+        <w:rPr>
+          <w:rFonts w:asciiTheme="minorHAnsi" w:hAnsiTheme="minorHAnsi" w:cstheme="minorHAnsi"/>
+          <w:sz w:val="24"/>
+        </w:rPr>
+        <w:t>, car l’évaluateur lui a seulement fait part des points négatifs ayant été exprimés par ses collègues.</w:t>
+      </w:r>
+      <w:r>
+        <w:rPr>
+          <w:rFonts w:asciiTheme="minorHAnsi" w:hAnsiTheme="minorHAnsi" w:cstheme="minorHAnsi"/>
+          <w:sz w:val="24"/>
+        </w:rPr>
+        <w:t xml:space="preserve"> </w:t>
+      </w:r>
+      <w:r>
+        <w:rPr>
+          <w:rFonts w:asciiTheme="minorHAnsi" w:hAnsiTheme="minorHAnsi" w:cstheme="minorHAnsi"/>
+          <w:sz w:val="24"/>
+        </w:rPr>
+        <w:t xml:space="preserve">En effet, le but de l’évaluation était seulement d’améliorer la cohésion des membres de l’équipe et d’ainsi améliorer l’efficacité du travail effectué. L’évaluateur ne voulait en aucun cas insulter M. </w:t>
+      </w:r>
+      <w:r>
+        <w:rPr>
+          <w:rFonts w:asciiTheme="minorHAnsi" w:hAnsiTheme="minorHAnsi" w:cstheme="minorHAnsi"/>
+          <w:sz w:val="24"/>
+        </w:rPr>
+        <w:lastRenderedPageBreak/>
+        <w:t xml:space="preserve">Gérard et c’est donc inacceptable qu’il aille réagit comme il l’a fait et on pense que cela mérite des sanctions </w:t>
+      </w:r>
+      <w:r>
+        <w:rPr>
+          <w:rFonts w:asciiTheme="minorHAnsi" w:hAnsiTheme="minorHAnsi" w:cstheme="minorHAnsi"/>
+          <w:sz w:val="24"/>
+        </w:rPr>
+        <w:t>venant de l’Ordre.</w:t>
+      </w:r>
+      <w:r>
+        <w:rPr>
+          <w:rFonts w:asciiTheme="minorHAnsi" w:hAnsiTheme="minorHAnsi" w:cstheme="minorHAnsi"/>
+          <w:sz w:val="24"/>
+        </w:rPr>
+        <w:t xml:space="preserve"> </w:t>
+      </w:r>
+      <w:r>
+        <w:rPr>
+          <w:rFonts w:asciiTheme="minorHAnsi" w:hAnsiTheme="minorHAnsi" w:cstheme="minorHAnsi"/>
+          <w:sz w:val="24"/>
+        </w:rPr>
+        <w:t>On lui a seulement demandé un petit changement dans son comportement avec ses collègues quant au partage de connaissances, ce qui demandait des efforts très moindres de sa part.</w:t>
+      </w:r>
     </w:p>
     <w:p>
       <w:pPr>
@@ -1466,168 +1476,6 @@
           <w:sz w:val="24"/>
         </w:rPr>
         <w:tab/>
-        <w:t xml:space="preserve">Ensuite, </w:t>
-      </w:r>
-      <w:r>
-        <w:rPr>
-          <w:rFonts w:asciiTheme="minorHAnsi" w:hAnsiTheme="minorHAnsi" w:cstheme="minorHAnsi"/>
-          <w:sz w:val="24"/>
-        </w:rPr>
-        <w:t xml:space="preserve">en allant à la section de </w:t>
-      </w:r>
-      <w:r>
-        <w:rPr>
-          <w:rFonts w:asciiTheme="minorHAnsi" w:hAnsiTheme="minorHAnsi" w:cstheme="minorHAnsi"/>
-          <w:i/>
-          <w:sz w:val="24"/>
-        </w:rPr>
-        <w:t>RÉSERVE DE PROPRIÉTÉ INTELELCTUELLE</w:t>
-      </w:r>
-      <w:r>
-        <w:rPr>
-          <w:rFonts w:asciiTheme="minorHAnsi" w:hAnsiTheme="minorHAnsi" w:cstheme="minorHAnsi"/>
-          <w:sz w:val="24"/>
-        </w:rPr>
-        <w:t xml:space="preserve"> du contrat,</w:t>
-      </w:r>
-      <w:r>
-        <w:rPr>
-          <w:rFonts w:asciiTheme="minorHAnsi" w:hAnsiTheme="minorHAnsi" w:cstheme="minorHAnsi"/>
-          <w:sz w:val="24"/>
-        </w:rPr>
-        <w:t xml:space="preserve"> il est indiqué que « l’employé reconnait que </w:t>
-      </w:r>
-      <w:r>
-        <w:rPr>
-          <w:rFonts w:asciiTheme="minorHAnsi" w:hAnsiTheme="minorHAnsi" w:cstheme="minorHAnsi"/>
-          <w:sz w:val="24"/>
-        </w:rPr>
-        <w:t xml:space="preserve">tout droit de propriété intellectuelle qui découle du contrat de travail, d’une tâche effectuée sur le lieu de travail ou réflexion en lien avec </w:t>
-      </w:r>
-      <w:r>
-        <w:rPr>
-          <w:rFonts w:asciiTheme="minorHAnsi" w:hAnsiTheme="minorHAnsi" w:cstheme="minorHAnsi"/>
-          <w:sz w:val="24"/>
-        </w:rPr>
-        <w:t xml:space="preserve">ces tâches est la propriété de </w:t>
-      </w:r>
-      <w:r>
-        <w:rPr>
-          <w:rFonts w:ascii="Franklin Gothic Book" w:hAnsi="Franklin Gothic Book" w:cstheme="minorHAnsi"/>
-          <w:sz w:val="24"/>
-        </w:rPr>
-        <w:t>π</w:t>
-      </w:r>
-      <w:proofErr w:type="spellStart"/>
-      <w:r>
-        <w:rPr>
-          <w:rFonts w:asciiTheme="minorHAnsi" w:hAnsiTheme="minorHAnsi" w:cstheme="minorHAnsi"/>
-          <w:sz w:val="24"/>
-        </w:rPr>
-        <w:t>an-US</w:t>
-      </w:r>
-      <w:proofErr w:type="spellEnd"/>
-      <w:r>
-        <w:rPr>
-          <w:rFonts w:asciiTheme="minorHAnsi" w:hAnsiTheme="minorHAnsi" w:cstheme="minorHAnsi"/>
-          <w:sz w:val="24"/>
-        </w:rPr>
-        <w:t>.</w:t>
-      </w:r>
-      <w:r>
-        <w:rPr>
-          <w:rFonts w:asciiTheme="minorHAnsi" w:hAnsiTheme="minorHAnsi" w:cstheme="minorHAnsi"/>
-          <w:sz w:val="24"/>
-        </w:rPr>
-        <w:t> »</w:t>
-      </w:r>
-      <w:r>
-        <w:rPr>
-          <w:rFonts w:asciiTheme="minorHAnsi" w:hAnsiTheme="minorHAnsi" w:cstheme="minorHAnsi"/>
-          <w:sz w:val="24"/>
-        </w:rPr>
-        <w:t xml:space="preserve">. En d’autres mots, toutes les productions faites par M. Gérard appartiennent à </w:t>
-      </w:r>
-      <w:r>
-        <w:rPr>
-          <w:rFonts w:ascii="Franklin Gothic Book" w:hAnsi="Franklin Gothic Book" w:cstheme="minorHAnsi"/>
-          <w:sz w:val="24"/>
-        </w:rPr>
-        <w:t>π</w:t>
-      </w:r>
-      <w:proofErr w:type="spellStart"/>
-      <w:r>
-        <w:rPr>
-          <w:rFonts w:asciiTheme="minorHAnsi" w:hAnsiTheme="minorHAnsi" w:cstheme="minorHAnsi"/>
-          <w:sz w:val="24"/>
-        </w:rPr>
-        <w:t>an-US</w:t>
-      </w:r>
-      <w:proofErr w:type="spellEnd"/>
-      <w:r>
-        <w:rPr>
-          <w:rFonts w:asciiTheme="minorHAnsi" w:hAnsiTheme="minorHAnsi" w:cstheme="minorHAnsi"/>
-          <w:sz w:val="24"/>
-        </w:rPr>
-        <w:t xml:space="preserve"> et non à M. Gérard. Cependant, ce que ce dernier a fait avant sa démission fut de </w:t>
-      </w:r>
-      <w:r>
-        <w:rPr>
-          <w:rFonts w:asciiTheme="minorHAnsi" w:hAnsiTheme="minorHAnsi" w:cstheme="minorHAnsi"/>
-          <w:sz w:val="24"/>
-        </w:rPr>
-        <w:t>faire des copies de son travail et ensuite de tout effacer</w:t>
-      </w:r>
-      <w:r>
-        <w:rPr>
-          <w:rFonts w:asciiTheme="minorHAnsi" w:hAnsiTheme="minorHAnsi" w:cstheme="minorHAnsi"/>
-          <w:sz w:val="24"/>
-        </w:rPr>
-        <w:t xml:space="preserve"> de son poste de travail</w:t>
-      </w:r>
-      <w:r>
-        <w:rPr>
-          <w:rFonts w:asciiTheme="minorHAnsi" w:hAnsiTheme="minorHAnsi" w:cstheme="minorHAnsi"/>
-          <w:sz w:val="24"/>
-        </w:rPr>
-        <w:t xml:space="preserve">. </w:t>
-      </w:r>
-      <w:r>
-        <w:rPr>
-          <w:rFonts w:asciiTheme="minorHAnsi" w:hAnsiTheme="minorHAnsi" w:cstheme="minorHAnsi"/>
-          <w:sz w:val="24"/>
-        </w:rPr>
-        <w:t xml:space="preserve">Ces actions sont toutes à l’encontre de la clause de réserve de propriété intellectuelle, et c’est donc illégal pour M. Gérard de voler la propriété de l’entreprise. Bien que ce soit lui qui ait conçu le tout, comme cela a été effectué lors de son travail au sein de </w:t>
-      </w:r>
-      <w:r>
-        <w:rPr>
-          <w:rFonts w:ascii="Franklin Gothic Book" w:hAnsi="Franklin Gothic Book" w:cstheme="minorHAnsi"/>
-          <w:sz w:val="24"/>
-        </w:rPr>
-        <w:t>π</w:t>
-      </w:r>
-      <w:proofErr w:type="spellStart"/>
-      <w:r>
-        <w:rPr>
-          <w:rFonts w:asciiTheme="minorHAnsi" w:hAnsiTheme="minorHAnsi" w:cstheme="minorHAnsi"/>
-          <w:sz w:val="24"/>
-        </w:rPr>
-        <w:t>an-US</w:t>
-      </w:r>
-      <w:proofErr w:type="spellEnd"/>
-      <w:r>
-        <w:rPr>
-          <w:rFonts w:asciiTheme="minorHAnsi" w:hAnsiTheme="minorHAnsi" w:cstheme="minorHAnsi"/>
-          <w:sz w:val="24"/>
-        </w:rPr>
-        <w:t xml:space="preserve">, </w:t>
-      </w:r>
-      <w:r>
-        <w:rPr>
-          <w:rFonts w:asciiTheme="minorHAnsi" w:hAnsiTheme="minorHAnsi" w:cstheme="minorHAnsi"/>
-          <w:sz w:val="24"/>
-        </w:rPr>
-        <w:t>ces productions ne lui appartiennent pas et donc, afin de réacquérir le tout, il est impératif de porter plainte à l’Ordre des ingénieurs du Québec et d’ainsi, éviter des recours avec les tribunaux.</w:t>
       </w:r>
     </w:p>
     <w:p>
@@ -1645,6 +1493,182 @@
           <w:sz w:val="24"/>
         </w:rPr>
         <w:tab/>
+        <w:t xml:space="preserve">Ensuite, </w:t>
+      </w:r>
+      <w:r>
+        <w:rPr>
+          <w:rFonts w:asciiTheme="minorHAnsi" w:hAnsiTheme="minorHAnsi" w:cstheme="minorHAnsi"/>
+          <w:sz w:val="24"/>
+        </w:rPr>
+        <w:t xml:space="preserve">en allant à la section de </w:t>
+      </w:r>
+      <w:r>
+        <w:rPr>
+          <w:rFonts w:asciiTheme="minorHAnsi" w:hAnsiTheme="minorHAnsi" w:cstheme="minorHAnsi"/>
+          <w:i/>
+          <w:sz w:val="24"/>
+        </w:rPr>
+        <w:t>RÉSERVE DE PROPRIÉTÉ INTELELCTUELLE</w:t>
+      </w:r>
+      <w:r>
+        <w:rPr>
+          <w:rFonts w:asciiTheme="minorHAnsi" w:hAnsiTheme="minorHAnsi" w:cstheme="minorHAnsi"/>
+          <w:sz w:val="24"/>
+        </w:rPr>
+        <w:t xml:space="preserve"> du contrat,</w:t>
+      </w:r>
+      <w:r>
+        <w:rPr>
+          <w:rFonts w:asciiTheme="minorHAnsi" w:hAnsiTheme="minorHAnsi" w:cstheme="minorHAnsi"/>
+          <w:sz w:val="24"/>
+        </w:rPr>
+        <w:t xml:space="preserve"> il est indiqué que « l’employé reconnait que </w:t>
+      </w:r>
+      <w:r>
+        <w:rPr>
+          <w:rFonts w:asciiTheme="minorHAnsi" w:hAnsiTheme="minorHAnsi" w:cstheme="minorHAnsi"/>
+          <w:sz w:val="24"/>
+        </w:rPr>
+        <w:t xml:space="preserve">tout droit de propriété intellectuelle qui découle du contrat de travail, d’une tâche effectuée sur le lieu de travail ou réflexion en lien avec </w:t>
+      </w:r>
+      <w:r>
+        <w:rPr>
+          <w:rFonts w:asciiTheme="minorHAnsi" w:hAnsiTheme="minorHAnsi" w:cstheme="minorHAnsi"/>
+          <w:sz w:val="24"/>
+        </w:rPr>
+        <w:t xml:space="preserve">ces tâches est la propriété de </w:t>
+      </w:r>
+      <w:r>
+        <w:rPr>
+          <w:rFonts w:ascii="Franklin Gothic Book" w:hAnsi="Franklin Gothic Book" w:cstheme="minorHAnsi"/>
+          <w:sz w:val="24"/>
+        </w:rPr>
+        <w:t>π</w:t>
+      </w:r>
+      <w:proofErr w:type="spellStart"/>
+      <w:r>
+        <w:rPr>
+          <w:rFonts w:asciiTheme="minorHAnsi" w:hAnsiTheme="minorHAnsi" w:cstheme="minorHAnsi"/>
+          <w:sz w:val="24"/>
+        </w:rPr>
+        <w:t>an-US</w:t>
+      </w:r>
+      <w:proofErr w:type="spellEnd"/>
+      <w:r>
+        <w:rPr>
+          <w:rFonts w:asciiTheme="minorHAnsi" w:hAnsiTheme="minorHAnsi" w:cstheme="minorHAnsi"/>
+          <w:sz w:val="24"/>
+        </w:rPr>
+        <w:t>.</w:t>
+      </w:r>
+      <w:r>
+        <w:rPr>
+          <w:rFonts w:asciiTheme="minorHAnsi" w:hAnsiTheme="minorHAnsi" w:cstheme="minorHAnsi"/>
+          <w:sz w:val="24"/>
+        </w:rPr>
+        <w:t> »</w:t>
+      </w:r>
+      <w:r>
+        <w:rPr>
+          <w:rFonts w:asciiTheme="minorHAnsi" w:hAnsiTheme="minorHAnsi" w:cstheme="minorHAnsi"/>
+          <w:sz w:val="24"/>
+        </w:rPr>
+        <w:t xml:space="preserve">. En d’autres mots, toutes les productions faites par M. Gérard appartiennent à </w:t>
+      </w:r>
+      <w:r>
+        <w:rPr>
+          <w:rFonts w:ascii="Franklin Gothic Book" w:hAnsi="Franklin Gothic Book" w:cstheme="minorHAnsi"/>
+          <w:sz w:val="24"/>
+        </w:rPr>
+        <w:t>π</w:t>
+      </w:r>
+      <w:proofErr w:type="spellStart"/>
+      <w:r>
+        <w:rPr>
+          <w:rFonts w:asciiTheme="minorHAnsi" w:hAnsiTheme="minorHAnsi" w:cstheme="minorHAnsi"/>
+          <w:sz w:val="24"/>
+        </w:rPr>
+        <w:t>an-US</w:t>
+      </w:r>
+      <w:proofErr w:type="spellEnd"/>
+      <w:r>
+        <w:rPr>
+          <w:rFonts w:asciiTheme="minorHAnsi" w:hAnsiTheme="minorHAnsi" w:cstheme="minorHAnsi"/>
+          <w:sz w:val="24"/>
+        </w:rPr>
+        <w:t xml:space="preserve"> et non à M. Gérard. Cependant, ce que ce dernier a fait avant sa démission fut de </w:t>
+      </w:r>
+      <w:r>
+        <w:rPr>
+          <w:rFonts w:asciiTheme="minorHAnsi" w:hAnsiTheme="minorHAnsi" w:cstheme="minorHAnsi"/>
+          <w:sz w:val="24"/>
+        </w:rPr>
+        <w:t>faire des copies de son travail et ensuite de tout effacer</w:t>
+      </w:r>
+      <w:r>
+        <w:rPr>
+          <w:rFonts w:asciiTheme="minorHAnsi" w:hAnsiTheme="minorHAnsi" w:cstheme="minorHAnsi"/>
+          <w:sz w:val="24"/>
+        </w:rPr>
+        <w:t xml:space="preserve"> de son poste de travail</w:t>
+      </w:r>
+      <w:r>
+        <w:rPr>
+          <w:rFonts w:asciiTheme="minorHAnsi" w:hAnsiTheme="minorHAnsi" w:cstheme="minorHAnsi"/>
+          <w:sz w:val="24"/>
+        </w:rPr>
+        <w:t xml:space="preserve">. </w:t>
+      </w:r>
+      <w:r>
+        <w:rPr>
+          <w:rFonts w:asciiTheme="minorHAnsi" w:hAnsiTheme="minorHAnsi" w:cstheme="minorHAnsi"/>
+          <w:sz w:val="24"/>
+        </w:rPr>
+        <w:t>S</w:t>
+      </w:r>
+      <w:r>
+        <w:rPr>
+          <w:rFonts w:asciiTheme="minorHAnsi" w:hAnsiTheme="minorHAnsi" w:cstheme="minorHAnsi"/>
+          <w:sz w:val="24"/>
+        </w:rPr>
+        <w:t xml:space="preserve">es actions sont toutes à l’encontre de la clause de réserve de propriété intellectuelle, et c’est donc illégal pour M. Gérard de voler la propriété de l’entreprise. Bien que ce soit lui qui ait conçu le tout, comme cela a été effectué lors de son travail au sein de </w:t>
+      </w:r>
+      <w:r>
+        <w:rPr>
+          <w:rFonts w:ascii="Franklin Gothic Book" w:hAnsi="Franklin Gothic Book" w:cstheme="minorHAnsi"/>
+          <w:sz w:val="24"/>
+        </w:rPr>
+        <w:t>π</w:t>
+      </w:r>
+      <w:proofErr w:type="spellStart"/>
+      <w:r>
+        <w:rPr>
+          <w:rFonts w:asciiTheme="minorHAnsi" w:hAnsiTheme="minorHAnsi" w:cstheme="minorHAnsi"/>
+          <w:sz w:val="24"/>
+        </w:rPr>
+        <w:t>an-US</w:t>
+      </w:r>
+      <w:proofErr w:type="spellEnd"/>
+      <w:r>
+        <w:rPr>
+          <w:rFonts w:asciiTheme="minorHAnsi" w:hAnsiTheme="minorHAnsi" w:cstheme="minorHAnsi"/>
+          <w:sz w:val="24"/>
+        </w:rPr>
+        <w:t xml:space="preserve">, </w:t>
+      </w:r>
+      <w:r>
+        <w:rPr>
+          <w:rFonts w:asciiTheme="minorHAnsi" w:hAnsiTheme="minorHAnsi" w:cstheme="minorHAnsi"/>
+          <w:sz w:val="24"/>
+        </w:rPr>
+        <w:t>s</w:t>
+      </w:r>
+      <w:r>
+        <w:rPr>
+          <w:rFonts w:asciiTheme="minorHAnsi" w:hAnsiTheme="minorHAnsi" w:cstheme="minorHAnsi"/>
+          <w:sz w:val="24"/>
+        </w:rPr>
+        <w:t>es productions ne lui appartiennent pas et donc, afin de réacquérir le tout, il est impératif de porter plainte à l’Ordre des ingénieurs du Québec et d’ainsi, éviter des recours avec les tribunaux.</w:t>
       </w:r>
     </w:p>
     <w:p>
@@ -1662,112 +1686,6 @@
           <w:sz w:val="24"/>
         </w:rPr>
         <w:tab/>
-        <w:t xml:space="preserve">Par ailleurs, </w:t>
-      </w:r>
-      <w:r>
-        <w:rPr>
-          <w:rFonts w:asciiTheme="minorHAnsi" w:hAnsiTheme="minorHAnsi" w:cstheme="minorHAnsi"/>
-          <w:sz w:val="24"/>
-        </w:rPr>
-        <w:t>bien que ce soit des spéculations de notre part, on se doute que si M. Gérard ait fait des copies</w:t>
-      </w:r>
-      <w:r>
-        <w:rPr>
-          <w:rFonts w:asciiTheme="minorHAnsi" w:hAnsiTheme="minorHAnsi" w:cstheme="minorHAnsi"/>
-          <w:sz w:val="24"/>
-        </w:rPr>
-        <w:t xml:space="preserve"> de son travail effectué, c’est bien pour les revendre </w:t>
-      </w:r>
-      <w:r>
-        <w:rPr>
-          <w:rFonts w:asciiTheme="minorHAnsi" w:hAnsiTheme="minorHAnsi" w:cstheme="minorHAnsi"/>
-          <w:sz w:val="24"/>
-        </w:rPr>
-        <w:t xml:space="preserve">à d’autres entreprises en échange de ces services. Or, ce comportement entre à l’encontre </w:t>
-      </w:r>
-      <w:r>
-        <w:rPr>
-          <w:rFonts w:asciiTheme="minorHAnsi" w:hAnsiTheme="minorHAnsi" w:cstheme="minorHAnsi"/>
-          <w:sz w:val="24"/>
-        </w:rPr>
-        <w:t xml:space="preserve">de la clause </w:t>
-      </w:r>
-      <w:r>
-        <w:rPr>
-          <w:rFonts w:asciiTheme="minorHAnsi" w:hAnsiTheme="minorHAnsi" w:cstheme="minorHAnsi"/>
-          <w:sz w:val="24"/>
-        </w:rPr>
-        <w:t>de non-concurrence</w:t>
-      </w:r>
-      <w:r>
-        <w:rPr>
-          <w:rFonts w:asciiTheme="minorHAnsi" w:hAnsiTheme="minorHAnsi" w:cstheme="minorHAnsi"/>
-          <w:sz w:val="24"/>
-        </w:rPr>
-        <w:t xml:space="preserve"> </w:t>
-      </w:r>
-      <w:r>
-        <w:rPr>
-          <w:rFonts w:asciiTheme="minorHAnsi" w:hAnsiTheme="minorHAnsi" w:cstheme="minorHAnsi"/>
-          <w:sz w:val="24"/>
-        </w:rPr>
-        <w:t xml:space="preserve">spécifiée dans le contrat. En effet, les produits </w:t>
-      </w:r>
-      <w:r>
-        <w:rPr>
-          <w:rFonts w:asciiTheme="minorHAnsi" w:hAnsiTheme="minorHAnsi" w:cstheme="minorHAnsi"/>
-          <w:sz w:val="24"/>
-        </w:rPr>
-        <w:t xml:space="preserve">qu’il a produits ne sont utilisables que pour des compagnies </w:t>
-      </w:r>
-      <w:r>
-        <w:rPr>
-          <w:rFonts w:asciiTheme="minorHAnsi" w:hAnsiTheme="minorHAnsi" w:cstheme="minorHAnsi"/>
-          <w:sz w:val="24"/>
-        </w:rPr>
-        <w:t>travaillant dans le même domaine que le nôtre,</w:t>
-      </w:r>
-      <w:r>
-        <w:rPr>
-          <w:rFonts w:asciiTheme="minorHAnsi" w:hAnsiTheme="minorHAnsi" w:cstheme="minorHAnsi"/>
-          <w:sz w:val="24"/>
-        </w:rPr>
-        <w:t xml:space="preserve"> ce qui fait que M.</w:t>
-      </w:r>
-      <w:r>
-        <w:rPr>
-          <w:rFonts w:asciiTheme="minorHAnsi" w:hAnsiTheme="minorHAnsi" w:cstheme="minorHAnsi"/>
-          <w:sz w:val="24"/>
-        </w:rPr>
-        <w:t> </w:t>
-      </w:r>
-      <w:r>
-        <w:rPr>
-          <w:rFonts w:asciiTheme="minorHAnsi" w:hAnsiTheme="minorHAnsi" w:cstheme="minorHAnsi"/>
-          <w:sz w:val="24"/>
-        </w:rPr>
-        <w:t xml:space="preserve">Gérard </w:t>
-      </w:r>
-      <w:r>
-        <w:rPr>
-          <w:rFonts w:asciiTheme="minorHAnsi" w:hAnsiTheme="minorHAnsi" w:cstheme="minorHAnsi"/>
-          <w:sz w:val="24"/>
-        </w:rPr>
-        <w:t>va rompre la clause de non-concurrence en divulguant des secrets de notre entreprise.</w:t>
-      </w:r>
-      <w:r>
-        <w:rPr>
-          <w:rFonts w:asciiTheme="minorHAnsi" w:hAnsiTheme="minorHAnsi" w:cstheme="minorHAnsi"/>
-          <w:sz w:val="24"/>
-        </w:rPr>
-        <w:t xml:space="preserve"> Toutefois, notons que ce n’est seulement que des spéculations, car on ne sait pas ce qu’il va faire avec ces informations.</w:t>
-      </w:r>
-      <w:r>
-        <w:rPr>
-          <w:rFonts w:asciiTheme="minorHAnsi" w:hAnsiTheme="minorHAnsi" w:cstheme="minorHAnsi"/>
-          <w:sz w:val="24"/>
-        </w:rPr>
-        <w:t xml:space="preserve"> </w:t>
       </w:r>
     </w:p>
     <w:p>
@@ -1785,12 +1703,135 @@
           <w:sz w:val="24"/>
         </w:rPr>
         <w:tab/>
+        <w:t xml:space="preserve">Par ailleurs, </w:t>
+      </w:r>
+      <w:r>
+        <w:rPr>
+          <w:rFonts w:asciiTheme="minorHAnsi" w:hAnsiTheme="minorHAnsi" w:cstheme="minorHAnsi"/>
+          <w:sz w:val="24"/>
+        </w:rPr>
+        <w:t>bien que ce soit des spéculations de notre part, on se doute que si M. Gérard a fait des copies</w:t>
+      </w:r>
+      <w:r>
+        <w:rPr>
+          <w:rFonts w:asciiTheme="minorHAnsi" w:hAnsiTheme="minorHAnsi" w:cstheme="minorHAnsi"/>
+          <w:sz w:val="24"/>
+        </w:rPr>
+        <w:t xml:space="preserve"> de son travail effectué, c’est bien pour les revendre </w:t>
+      </w:r>
+      <w:r>
+        <w:rPr>
+          <w:rFonts w:asciiTheme="minorHAnsi" w:hAnsiTheme="minorHAnsi" w:cstheme="minorHAnsi"/>
+          <w:sz w:val="24"/>
+        </w:rPr>
+        <w:t xml:space="preserve">à d’autres entreprises en échange de ces services. Or, ce comportement entre à l’encontre </w:t>
+      </w:r>
+      <w:r>
+        <w:rPr>
+          <w:rFonts w:asciiTheme="minorHAnsi" w:hAnsiTheme="minorHAnsi" w:cstheme="minorHAnsi"/>
+          <w:sz w:val="24"/>
+        </w:rPr>
+        <w:t xml:space="preserve">de la clause </w:t>
+      </w:r>
+      <w:r>
+        <w:rPr>
+          <w:rFonts w:asciiTheme="minorHAnsi" w:hAnsiTheme="minorHAnsi" w:cstheme="minorHAnsi"/>
+          <w:sz w:val="24"/>
+        </w:rPr>
+        <w:t>de non-concurrence</w:t>
+      </w:r>
+      <w:r>
+        <w:rPr>
+          <w:rFonts w:asciiTheme="minorHAnsi" w:hAnsiTheme="minorHAnsi" w:cstheme="minorHAnsi"/>
+          <w:sz w:val="24"/>
+        </w:rPr>
+        <w:t xml:space="preserve"> </w:t>
+      </w:r>
+      <w:r>
+        <w:rPr>
+          <w:rFonts w:asciiTheme="minorHAnsi" w:hAnsiTheme="minorHAnsi" w:cstheme="minorHAnsi"/>
+          <w:sz w:val="24"/>
+        </w:rPr>
+        <w:t xml:space="preserve">spécifiée dans le contrat. En effet, les produits </w:t>
+      </w:r>
+      <w:r>
+        <w:rPr>
+          <w:rFonts w:asciiTheme="minorHAnsi" w:hAnsiTheme="minorHAnsi" w:cstheme="minorHAnsi"/>
+          <w:sz w:val="24"/>
+        </w:rPr>
+        <w:t xml:space="preserve">qu’il a produits ne sont utilisables que pour des compagnies </w:t>
+      </w:r>
+      <w:r>
+        <w:rPr>
+          <w:rFonts w:asciiTheme="minorHAnsi" w:hAnsiTheme="minorHAnsi" w:cstheme="minorHAnsi"/>
+          <w:sz w:val="24"/>
+        </w:rPr>
+        <w:t>travaillant dans le même domaine que le nôtre,</w:t>
+      </w:r>
+      <w:r>
+        <w:rPr>
+          <w:rFonts w:asciiTheme="minorHAnsi" w:hAnsiTheme="minorHAnsi" w:cstheme="minorHAnsi"/>
+          <w:sz w:val="24"/>
+        </w:rPr>
+        <w:t xml:space="preserve"> ce qui fait que M.</w:t>
+      </w:r>
+      <w:r>
+        <w:rPr>
+          <w:rFonts w:asciiTheme="minorHAnsi" w:hAnsiTheme="minorHAnsi" w:cstheme="minorHAnsi"/>
+          <w:sz w:val="24"/>
+        </w:rPr>
+        <w:t> </w:t>
+      </w:r>
+      <w:r>
+        <w:rPr>
+          <w:rFonts w:asciiTheme="minorHAnsi" w:hAnsiTheme="minorHAnsi" w:cstheme="minorHAnsi"/>
+          <w:sz w:val="24"/>
+        </w:rPr>
+        <w:t xml:space="preserve">Gérard </w:t>
+      </w:r>
+      <w:r>
+        <w:rPr>
+          <w:rFonts w:asciiTheme="minorHAnsi" w:hAnsiTheme="minorHAnsi" w:cstheme="minorHAnsi"/>
+          <w:sz w:val="24"/>
+        </w:rPr>
+        <w:t>va rompre la clause de non-concurrence en divulguant des secrets de notre entreprise.</w:t>
+      </w:r>
+      <w:r>
+        <w:rPr>
+          <w:rFonts w:asciiTheme="minorHAnsi" w:hAnsiTheme="minorHAnsi" w:cstheme="minorHAnsi"/>
+          <w:sz w:val="24"/>
+        </w:rPr>
+        <w:t xml:space="preserve"> Toutefois, notons que ce n’est seulement que des spéculations, car on ne sait pas ce qu’il va faire avec ces informations.</w:t>
+      </w:r>
+      <w:r>
+        <w:rPr>
+          <w:rFonts w:asciiTheme="minorHAnsi" w:hAnsiTheme="minorHAnsi" w:cstheme="minorHAnsi"/>
+          <w:sz w:val="24"/>
+        </w:rPr>
+        <w:t xml:space="preserve"> </w:t>
       </w:r>
     </w:p>
     <w:p>
       <w:pPr>
         <w:spacing w:line="360" w:lineRule="auto"/>
         <w:jc w:val="both"/>
+        <w:rPr>
+          <w:rFonts w:asciiTheme="minorHAnsi" w:hAnsiTheme="minorHAnsi" w:cstheme="minorHAnsi"/>
+          <w:sz w:val="24"/>
+        </w:rPr>
+      </w:pPr>
+      <w:r>
+        <w:rPr>
+          <w:rFonts w:asciiTheme="minorHAnsi" w:hAnsiTheme="minorHAnsi" w:cstheme="minorHAnsi"/>
+          <w:sz w:val="24"/>
+        </w:rPr>
+        <w:tab/>
+      </w:r>
+    </w:p>
+    <w:p>
+      <w:pPr>
+        <w:spacing w:line="360" w:lineRule="auto"/>
+        <w:jc w:val="both"/>
       </w:pPr>
       <w:r>
         <w:rPr>
@@ -1819,7 +1860,22 @@
           <w:rFonts w:asciiTheme="minorHAnsi" w:hAnsiTheme="minorHAnsi" w:cstheme="minorHAnsi"/>
           <w:sz w:val="24"/>
         </w:rPr>
-        <w:t xml:space="preserve">afin que les autres entreprises qui pensent engager </w:t>
+        <w:t xml:space="preserve">afin que </w:t>
+      </w:r>
+      <w:r>
+        <w:rPr>
+          <w:rFonts w:asciiTheme="minorHAnsi" w:hAnsiTheme="minorHAnsi" w:cstheme="minorHAnsi"/>
+          <w:sz w:val="24"/>
+        </w:rPr>
+        <w:lastRenderedPageBreak/>
+        <w:t xml:space="preserve">d’autres entreprises pouvant </w:t>
+      </w:r>
+      <w:r>
+        <w:rPr>
+          <w:rFonts w:asciiTheme="minorHAnsi" w:hAnsiTheme="minorHAnsi" w:cstheme="minorHAnsi"/>
+          <w:sz w:val="24"/>
+        </w:rPr>
+        <w:t xml:space="preserve">engager </w:t>
       </w:r>
       <w:r>
         <w:rPr>
@@ -1882,13 +1938,9 @@
       <w:pPr>
         <w:pStyle w:val="Heading2"/>
       </w:pPr>
-      <w:bookmarkStart w:id="5" w:name="_Toc478991227"/>
-      <w:r>
-        <w:lastRenderedPageBreak/>
-        <w:t>Contre</w:t>
-      </w:r>
-      <w:r>
-        <w:t xml:space="preserve"> l’émise d’une plain</w:t>
+      <w:bookmarkStart w:id="4" w:name="_Toc478993579"/>
+      <w:r>
+        <w:t>Contre l’émise d’une plain</w:t>
       </w:r>
       <w:r>
         <w:t>t</w:t>
@@ -1896,7 +1948,7 @@
       <w:r>
         <w:t>e</w:t>
       </w:r>
-      <w:bookmarkEnd w:id="5"/>
+      <w:bookmarkEnd w:id="4"/>
     </w:p>
     <w:p>
       <w:pPr>
@@ -2010,7 +2062,21 @@
           <w:rFonts w:asciiTheme="minorHAnsi" w:hAnsiTheme="minorHAnsi" w:cstheme="minorHAnsi"/>
           <w:sz w:val="24"/>
         </w:rPr>
-        <w:t xml:space="preserve">données qu’il a enregistré sur ses disquettes. </w:t>
+        <w:t>données qu’il a enregistré</w:t>
+      </w:r>
+      <w:r>
+        <w:rPr>
+          <w:rFonts w:asciiTheme="minorHAnsi" w:hAnsiTheme="minorHAnsi" w:cstheme="minorHAnsi"/>
+          <w:sz w:val="24"/>
+        </w:rPr>
+        <w:t xml:space="preserve">es </w:t>
+      </w:r>
+      <w:r>
+        <w:rPr>
+          <w:rFonts w:asciiTheme="minorHAnsi" w:hAnsiTheme="minorHAnsi" w:cstheme="minorHAnsi"/>
+          <w:sz w:val="24"/>
+        </w:rPr>
+        <w:t xml:space="preserve">sur ses disquettes. </w:t>
       </w:r>
       <w:r>
         <w:rPr>
@@ -2128,7 +2194,42 @@
           <w:rFonts w:asciiTheme="minorHAnsi" w:hAnsiTheme="minorHAnsi" w:cstheme="minorHAnsi"/>
           <w:sz w:val="24"/>
         </w:rPr>
-        <w:t xml:space="preserve">. C’est beaucoup moins agressif et plus civilisé de notre part de le convoquer afin qu’il puisse s’exprimer, car on ne connait pas exactement la raison de ses gestes, et même s’ils </w:t>
+        <w:t>. C’est beaucoup moins agressif et plus civilisé de notre part de le convoquer afin qu’il puisse s’exprimer, car</w:t>
+      </w:r>
+      <w:r>
+        <w:rPr>
+          <w:rFonts w:asciiTheme="minorHAnsi" w:hAnsiTheme="minorHAnsi" w:cstheme="minorHAnsi"/>
+          <w:sz w:val="24"/>
+        </w:rPr>
+        <w:t xml:space="preserve"> on ne connait pas exactement les</w:t>
+      </w:r>
+      <w:r>
+        <w:rPr>
+          <w:rFonts w:asciiTheme="minorHAnsi" w:hAnsiTheme="minorHAnsi" w:cstheme="minorHAnsi"/>
+          <w:sz w:val="24"/>
+        </w:rPr>
+        <w:t xml:space="preserve"> raison</w:t>
+      </w:r>
+      <w:r>
+        <w:rPr>
+          <w:rFonts w:asciiTheme="minorHAnsi" w:hAnsiTheme="minorHAnsi" w:cstheme="minorHAnsi"/>
+          <w:sz w:val="24"/>
+        </w:rPr>
+        <w:t>s</w:t>
+      </w:r>
+      <w:r>
+        <w:rPr>
+          <w:rFonts w:asciiTheme="minorHAnsi" w:hAnsiTheme="minorHAnsi" w:cstheme="minorHAnsi"/>
+          <w:sz w:val="24"/>
+        </w:rPr>
+        <w:t xml:space="preserve"> de ses gestes, et même si elle</w:t>
+      </w:r>
+      <w:r>
+        <w:rPr>
+          <w:rFonts w:asciiTheme="minorHAnsi" w:hAnsiTheme="minorHAnsi" w:cstheme="minorHAnsi"/>
+          <w:sz w:val="24"/>
+        </w:rPr>
+        <w:t xml:space="preserve">s </w:t>
       </w:r>
       <w:r>
         <w:rPr>
@@ -2149,7 +2250,35 @@
           <w:rFonts w:asciiTheme="minorHAnsi" w:hAnsiTheme="minorHAnsi" w:cstheme="minorHAnsi"/>
           <w:sz w:val="24"/>
         </w:rPr>
-        <w:t xml:space="preserve"> à exprimer, il y a peut-être une raison qui les expliquerait.</w:t>
+        <w:t xml:space="preserve"> à exprimer, il y a peut-être </w:t>
+      </w:r>
+      <w:r>
+        <w:rPr>
+          <w:rFonts w:asciiTheme="minorHAnsi" w:hAnsiTheme="minorHAnsi" w:cstheme="minorHAnsi"/>
+          <w:sz w:val="24"/>
+        </w:rPr>
+        <w:t>de bons motifs</w:t>
+      </w:r>
+      <w:r>
+        <w:rPr>
+          <w:rFonts w:asciiTheme="minorHAnsi" w:hAnsiTheme="minorHAnsi" w:cstheme="minorHAnsi"/>
+          <w:sz w:val="24"/>
+        </w:rPr>
+        <w:t xml:space="preserve"> </w:t>
+      </w:r>
+      <w:r>
+        <w:rPr>
+          <w:rFonts w:asciiTheme="minorHAnsi" w:hAnsiTheme="minorHAnsi" w:cstheme="minorHAnsi"/>
+          <w:sz w:val="24"/>
+        </w:rPr>
+        <w:t>en cause</w:t>
+      </w:r>
+      <w:r>
+        <w:rPr>
+          <w:rFonts w:asciiTheme="minorHAnsi" w:hAnsiTheme="minorHAnsi" w:cstheme="minorHAnsi"/>
+          <w:sz w:val="24"/>
+        </w:rPr>
+        <w:t>.</w:t>
       </w:r>
       <w:r>
         <w:rPr>
@@ -2157,6 +2286,13 @@
           <w:sz w:val="24"/>
         </w:rPr>
         <w:t xml:space="preserve"> De ce fait, on lui donnerait au moins une chance au lieu de passer tout de suite à la plainte</w:t>
+      </w:r>
+      <w:r>
+        <w:rPr>
+          <w:rFonts w:asciiTheme="minorHAnsi" w:hAnsiTheme="minorHAnsi" w:cstheme="minorHAnsi"/>
+          <w:sz w:val="24"/>
+        </w:rPr>
+        <w:t>.</w:t>
       </w:r>
     </w:p>
     <w:p>
@@ -2197,7 +2333,21 @@
           <w:rFonts w:asciiTheme="minorHAnsi" w:hAnsiTheme="minorHAnsi" w:cstheme="minorHAnsi"/>
           <w:sz w:val="24"/>
         </w:rPr>
-        <w:t>on peut aussi, encore en convoquant M. Gérard, arriver à une entente à l’amiable échangeant les données qu’il a produit en échange de son salaire. En effet, l’employé (M. Gérard)</w:t>
+        <w:t>on peut aussi, encore en convoquant M. Gérard, arriver à une entente à l’amiable échangeant les données qu’il a produit</w:t>
+      </w:r>
+      <w:r>
+        <w:rPr>
+          <w:rFonts w:asciiTheme="minorHAnsi" w:hAnsiTheme="minorHAnsi" w:cstheme="minorHAnsi"/>
+          <w:sz w:val="24"/>
+        </w:rPr>
+        <w:t xml:space="preserve">es </w:t>
+      </w:r>
+      <w:r>
+        <w:rPr>
+          <w:rFonts w:asciiTheme="minorHAnsi" w:hAnsiTheme="minorHAnsi" w:cstheme="minorHAnsi"/>
+          <w:sz w:val="24"/>
+        </w:rPr>
+        <w:t>en échange de son salaire. En effet, l’employé (M. Gérard)</w:t>
       </w:r>
       <w:r>
         <w:rPr>
@@ -2322,6 +2472,7 @@
           <w:rFonts w:asciiTheme="minorHAnsi" w:hAnsiTheme="minorHAnsi" w:cstheme="minorHAnsi"/>
           <w:sz w:val="24"/>
         </w:rPr>
+        <w:lastRenderedPageBreak/>
         <w:tab/>
       </w:r>
       <w:r>
@@ -2336,22 +2487,14 @@
           <w:rFonts w:asciiTheme="minorHAnsi" w:hAnsiTheme="minorHAnsi" w:cstheme="minorHAnsi"/>
           <w:sz w:val="24"/>
         </w:rPr>
-        <w:t xml:space="preserve">. C’est donc à lui de faire les sacrifices et d’assumer </w:t>
-      </w:r>
-      <w:r>
-        <w:rPr>
-          <w:rFonts w:asciiTheme="minorHAnsi" w:hAnsiTheme="minorHAnsi" w:cstheme="minorHAnsi"/>
-          <w:sz w:val="24"/>
-        </w:rPr>
-        <w:lastRenderedPageBreak/>
-        <w:t>les conséquences de ses gestes. En faisant cela, il peut facilement éviter la plainte à l’Ordre des ingénieurs du Québec</w:t>
-      </w:r>
-      <w:r>
-        <w:rPr>
-          <w:rFonts w:asciiTheme="minorHAnsi" w:hAnsiTheme="minorHAnsi" w:cstheme="minorHAnsi"/>
-          <w:sz w:val="24"/>
-        </w:rPr>
-        <w:t xml:space="preserve"> qui pourraient lui amener </w:t>
+        <w:t>. C’est donc à lui de faire les sacrifices et d’assumer les conséquences de ses gestes. En faisant cela, il peut facilement éviter la plainte à l’Ordre des ingénieurs du Québec</w:t>
+      </w:r>
+      <w:r>
+        <w:rPr>
+          <w:rFonts w:asciiTheme="minorHAnsi" w:hAnsiTheme="minorHAnsi" w:cstheme="minorHAnsi"/>
+          <w:sz w:val="24"/>
+        </w:rPr>
+        <w:t xml:space="preserve"> qui pourrait lui amener </w:t>
       </w:r>
       <w:r>
         <w:rPr>
@@ -2365,7 +2508,21 @@
           <w:rFonts w:asciiTheme="minorHAnsi" w:hAnsiTheme="minorHAnsi" w:cstheme="minorHAnsi"/>
           <w:sz w:val="24"/>
         </w:rPr>
-        <w:t>, tels que l’expulsion de l’Ordre.</w:t>
+        <w:t>, tel</w:t>
+      </w:r>
+      <w:r>
+        <w:rPr>
+          <w:rFonts w:asciiTheme="minorHAnsi" w:hAnsiTheme="minorHAnsi" w:cstheme="minorHAnsi"/>
+          <w:sz w:val="24"/>
+        </w:rPr>
+        <w:t>les</w:t>
+      </w:r>
+      <w:r>
+        <w:rPr>
+          <w:rFonts w:asciiTheme="minorHAnsi" w:hAnsiTheme="minorHAnsi" w:cstheme="minorHAnsi"/>
+          <w:sz w:val="24"/>
+        </w:rPr>
+        <w:t xml:space="preserve"> que l’expulsion de l’Ordre.</w:t>
       </w:r>
     </w:p>
     <w:p>
@@ -2406,7 +2563,21 @@
           <w:rFonts w:asciiTheme="minorHAnsi" w:hAnsiTheme="minorHAnsi" w:cstheme="minorHAnsi"/>
           <w:sz w:val="24"/>
         </w:rPr>
-        <w:t xml:space="preserve">compte tenu du fait que les motivations de M. Paul Gérard étaient l’ambiance au travail, il serait juste de trouver une solution à ce problème avant de penser de porter plainte ou tout autre solution. </w:t>
+        <w:t>compte tenu du fait que les motivations de M. Paul Gérard étaient l’ambiance au travail, il serait juste de trouver une solution à ce problème avant de penser de porter plainte ou tout</w:t>
+      </w:r>
+      <w:r>
+        <w:rPr>
+          <w:rFonts w:asciiTheme="minorHAnsi" w:hAnsiTheme="minorHAnsi" w:cstheme="minorHAnsi"/>
+          <w:sz w:val="24"/>
+        </w:rPr>
+        <w:t xml:space="preserve">e </w:t>
+      </w:r>
+      <w:r>
+        <w:rPr>
+          <w:rFonts w:asciiTheme="minorHAnsi" w:hAnsiTheme="minorHAnsi" w:cstheme="minorHAnsi"/>
+          <w:sz w:val="24"/>
+        </w:rPr>
+        <w:t xml:space="preserve">autre solution. </w:t>
       </w:r>
       <w:r>
         <w:rPr>
@@ -2455,7 +2626,21 @@
           <w:rFonts w:asciiTheme="minorHAnsi" w:hAnsiTheme="minorHAnsi" w:cstheme="minorHAnsi"/>
           <w:sz w:val="24"/>
         </w:rPr>
-        <w:t>Sinon, si c’est la personnalité des autres membres de l’équipe que M. Gérard ne se sentait pas bien,</w:t>
+        <w:t>Sinon, si c’est</w:t>
+      </w:r>
+      <w:r>
+        <w:rPr>
+          <w:rFonts w:asciiTheme="minorHAnsi" w:hAnsiTheme="minorHAnsi" w:cstheme="minorHAnsi"/>
+          <w:sz w:val="24"/>
+        </w:rPr>
+        <w:t xml:space="preserve"> à cause de</w:t>
+      </w:r>
+      <w:r>
+        <w:rPr>
+          <w:rFonts w:asciiTheme="minorHAnsi" w:hAnsiTheme="minorHAnsi" w:cstheme="minorHAnsi"/>
+          <w:sz w:val="24"/>
+        </w:rPr>
+        <w:t xml:space="preserve"> la personnalité des autres membres de l’équipe que M. Gérard ne se sentait pas bien,</w:t>
       </w:r>
       <w:r>
         <w:rPr>
@@ -2483,7 +2668,21 @@
           <w:rFonts w:asciiTheme="minorHAnsi" w:hAnsiTheme="minorHAnsi" w:cstheme="minorHAnsi"/>
           <w:sz w:val="24"/>
         </w:rPr>
-        <w:t>Une des grandes valeurs de notre entreprise sont le respect et le travail d’équipe, et donc, on aimerait donner une autre chance à M. Paul Gérard.</w:t>
+        <w:t xml:space="preserve">Une des grandes valeurs de notre entreprise </w:t>
+      </w:r>
+      <w:r>
+        <w:rPr>
+          <w:rFonts w:asciiTheme="minorHAnsi" w:hAnsiTheme="minorHAnsi" w:cstheme="minorHAnsi"/>
+          <w:sz w:val="24"/>
+        </w:rPr>
+        <w:t>es</w:t>
+      </w:r>
+      <w:r>
+        <w:rPr>
+          <w:rFonts w:asciiTheme="minorHAnsi" w:hAnsiTheme="minorHAnsi" w:cstheme="minorHAnsi"/>
+          <w:sz w:val="24"/>
+        </w:rPr>
+        <w:t>t le respect et le travail d’équipe, et donc, on aimerait donner une autre chance à M. Paul Gérard.</w:t>
       </w:r>
     </w:p>
     <w:p>
@@ -2511,14 +2710,14 @@
           <w:sz w:val="32"/>
         </w:rPr>
       </w:pPr>
-      <w:bookmarkStart w:id="6" w:name="_Toc478991228"/>
+      <w:bookmarkStart w:id="5" w:name="_Toc478993580"/>
       <w:r>
         <w:rPr>
           <w:sz w:val="32"/>
         </w:rPr>
         <w:t>Conclusion</w:t>
       </w:r>
-      <w:bookmarkEnd w:id="6"/>
+      <w:bookmarkEnd w:id="5"/>
     </w:p>
     <w:p>
       <w:pPr>
@@ -2540,7 +2739,30 @@
           <w:rFonts w:asciiTheme="minorHAnsi" w:hAnsiTheme="minorHAnsi" w:cstheme="minorHAnsi"/>
           <w:sz w:val="24"/>
         </w:rPr>
-        <w:t>, il a été possible de relever plusieurs points pour et contre la plainte lors de ce text</w:t>
+        <w:t xml:space="preserve">, il a été possible de relever plusieurs points pour et contre la plainte </w:t>
+      </w:r>
+      <w:r>
+        <w:rPr>
+          <w:rFonts w:asciiTheme="minorHAnsi" w:hAnsiTheme="minorHAnsi" w:cstheme="minorHAnsi"/>
+          <w:sz w:val="24"/>
+        </w:rPr>
+        <w:t>d</w:t>
+      </w:r>
+      <w:bookmarkStart w:id="6" w:name="_GoBack"/>
+      <w:bookmarkEnd w:id="6"/>
+      <w:r>
+        <w:rPr>
+          <w:rFonts w:asciiTheme="minorHAnsi" w:hAnsiTheme="minorHAnsi" w:cstheme="minorHAnsi"/>
+          <w:sz w:val="24"/>
+        </w:rPr>
+        <w:t>ans</w:t>
+      </w:r>
+      <w:r>
+        <w:rPr>
+          <w:rFonts w:asciiTheme="minorHAnsi" w:hAnsiTheme="minorHAnsi" w:cstheme="minorHAnsi"/>
+          <w:sz w:val="24"/>
+        </w:rPr>
+        <w:t xml:space="preserve"> de ce text</w:t>
       </w:r>
       <w:r>
         <w:rPr>
@@ -2568,7 +2790,15 @@
           <w:rFonts w:asciiTheme="minorHAnsi" w:hAnsiTheme="minorHAnsi" w:cstheme="minorHAnsi"/>
           <w:sz w:val="24"/>
         </w:rPr>
-        <w:t xml:space="preserve"> Tel que démontré à travers le texte, la fraternité et le respect de tous sont des valeurs proéminentes au sein de </w:t>
+        <w:t xml:space="preserve"> Tel que démontré à travers le texte, la </w:t>
+      </w:r>
+      <w:r>
+        <w:rPr>
+          <w:rFonts w:asciiTheme="minorHAnsi" w:hAnsiTheme="minorHAnsi" w:cstheme="minorHAnsi"/>
+          <w:sz w:val="24"/>
+        </w:rPr>
+        <w:lastRenderedPageBreak/>
+        <w:t xml:space="preserve">fraternité et le respect de tous sont des valeurs proéminentes au sein de </w:t>
       </w:r>
       <w:r>
         <w:rPr>
@@ -2602,6 +2832,12 @@
       </w:r>
     </w:p>
     <w:sectPr>
+      <w:headerReference w:type="even" r:id="rId8"/>
+      <w:headerReference w:type="default" r:id="rId9"/>
+      <w:footerReference w:type="even" r:id="rId10"/>
+      <w:footerReference w:type="default" r:id="rId11"/>
+      <w:headerReference w:type="first" r:id="rId12"/>
+      <w:footerReference w:type="first" r:id="rId13"/>
       <w:pgSz w:w="12240" w:h="15840"/>
       <w:pgMar w:top="1440" w:right="1440" w:bottom="1440" w:left="1440" w:header="708" w:footer="708" w:gutter="0"/>
       <w:cols w:space="708"/>
@@ -2609,6 +2845,104 @@
     </w:sectPr>
   </w:body>
 </w:document>
+</file>
+
+<file path=word/endnotes.xml><?xml version="1.0" encoding="utf-8"?>
+<w:endnotes xmlns:wpc="http://schemas.microsoft.com/office/word/2010/wordprocessingCanvas" xmlns:cx="http://schemas.microsoft.com/office/drawing/2014/chartex" xmlns:cx1="http://schemas.microsoft.com/office/drawing/2015/9/8/chartex" xmlns:cx2="http://schemas.microsoft.com/office/drawing/2015/10/21/chartex" xmlns:cx3="http://schemas.microsoft.com/office/drawing/2016/5/9/chartex" xmlns:cx4="http://schemas.microsoft.com/office/drawing/2016/5/10/chartex" xmlns:cx5="http://schemas.microsoft.com/office/drawing/2016/5/11/chartex" xmlns:mc="http://schemas.openxmlformats.org/markup-compatibility/2006" xmlns:o="urn:schemas-microsoft-com:office:office" xmlns:r="http://schemas.openxmlformats.org/officeDocument/2006/relationships" xmlns:m="http://schemas.openxmlformats.org/officeDocument/2006/math" xmlns:v="urn:schemas-microsoft-com:vml" xmlns:wp14="http://schemas.microsoft.com/office/word/2010/wordprocessingDrawing" xmlns:wp="http://schemas.openxmlformats.org/drawingml/2006/wordprocessingDrawing" xmlns:w10="urn:schemas-microsoft-com:office:word" xmlns:w="http://schemas.openxmlformats.org/wordprocessingml/2006/main" xmlns:w14="http://schemas.microsoft.com/office/word/2010/wordml" xmlns:w15="http://schemas.microsoft.com/office/word/2012/wordml" xmlns:w16se="http://schemas.microsoft.com/office/word/2015/wordml/symex" xmlns:wpg="http://schemas.microsoft.com/office/word/2010/wordprocessingGroup" xmlns:wpi="http://schemas.microsoft.com/office/word/2010/wordprocessingInk" xmlns:wne="http://schemas.microsoft.com/office/word/2006/wordml" xmlns:wps="http://schemas.microsoft.com/office/word/2010/wordprocessingShape" mc:Ignorable="w14 w15 w16se wp14">
+  <w:endnote w:type="separator" w:id="-1">
+    <w:p>
+      <w:r>
+        <w:separator/>
+      </w:r>
+    </w:p>
+  </w:endnote>
+  <w:endnote w:type="continuationSeparator" w:id="0">
+    <w:p>
+      <w:r>
+        <w:continuationSeparator/>
+      </w:r>
+    </w:p>
+  </w:endnote>
+</w:endnotes>
+</file>
+
+<file path=word/footer1.xml><?xml version="1.0" encoding="utf-8"?>
+<w:ftr xmlns:wpc="http://schemas.microsoft.com/office/word/2010/wordprocessingCanvas" xmlns:cx="http://schemas.microsoft.com/office/drawing/2014/chartex" xmlns:cx1="http://schemas.microsoft.com/office/drawing/2015/9/8/chartex" xmlns:cx2="http://schemas.microsoft.com/office/drawing/2015/10/21/chartex" xmlns:cx3="http://schemas.microsoft.com/office/drawing/2016/5/9/chartex" xmlns:cx4="http://schemas.microsoft.com/office/drawing/2016/5/10/chartex" xmlns:cx5="http://schemas.microsoft.com/office/drawing/2016/5/11/chartex" xmlns:mc="http://schemas.openxmlformats.org/markup-compatibility/2006" xmlns:o="urn:schemas-microsoft-com:office:office" xmlns:r="http://schemas.openxmlformats.org/officeDocument/2006/relationships" xmlns:m="http://schemas.openxmlformats.org/officeDocument/2006/math" xmlns:v="urn:schemas-microsoft-com:vml" xmlns:wp14="http://schemas.microsoft.com/office/word/2010/wordprocessingDrawing" xmlns:wp="http://schemas.openxmlformats.org/drawingml/2006/wordprocessingDrawing" xmlns:w10="urn:schemas-microsoft-com:office:word" xmlns:w="http://schemas.openxmlformats.org/wordprocessingml/2006/main" xmlns:w14="http://schemas.microsoft.com/office/word/2010/wordml" xmlns:w15="http://schemas.microsoft.com/office/word/2012/wordml" xmlns:w16se="http://schemas.microsoft.com/office/word/2015/wordml/symex" xmlns:wpg="http://schemas.microsoft.com/office/word/2010/wordprocessingGroup" xmlns:wpi="http://schemas.microsoft.com/office/word/2010/wordprocessingInk" xmlns:wne="http://schemas.microsoft.com/office/word/2006/wordml" xmlns:wps="http://schemas.microsoft.com/office/word/2010/wordprocessingShape" mc:Ignorable="w14 w15 w16se wp14">
+  <w:p>
+    <w:pPr>
+      <w:pStyle w:val="Footer"/>
+    </w:pPr>
+  </w:p>
+</w:ftr>
+</file>
+
+<file path=word/footer2.xml><?xml version="1.0" encoding="utf-8"?>
+<w:ftr xmlns:wpc="http://schemas.microsoft.com/office/word/2010/wordprocessingCanvas" xmlns:cx="http://schemas.microsoft.com/office/drawing/2014/chartex" xmlns:cx1="http://schemas.microsoft.com/office/drawing/2015/9/8/chartex" xmlns:cx2="http://schemas.microsoft.com/office/drawing/2015/10/21/chartex" xmlns:cx3="http://schemas.microsoft.com/office/drawing/2016/5/9/chartex" xmlns:cx4="http://schemas.microsoft.com/office/drawing/2016/5/10/chartex" xmlns:cx5="http://schemas.microsoft.com/office/drawing/2016/5/11/chartex" xmlns:mc="http://schemas.openxmlformats.org/markup-compatibility/2006" xmlns:o="urn:schemas-microsoft-com:office:office" xmlns:r="http://schemas.openxmlformats.org/officeDocument/2006/relationships" xmlns:m="http://schemas.openxmlformats.org/officeDocument/2006/math" xmlns:v="urn:schemas-microsoft-com:vml" xmlns:wp14="http://schemas.microsoft.com/office/word/2010/wordprocessingDrawing" xmlns:wp="http://schemas.openxmlformats.org/drawingml/2006/wordprocessingDrawing" xmlns:w10="urn:schemas-microsoft-com:office:word" xmlns:w="http://schemas.openxmlformats.org/wordprocessingml/2006/main" xmlns:w14="http://schemas.microsoft.com/office/word/2010/wordml" xmlns:w15="http://schemas.microsoft.com/office/word/2012/wordml" xmlns:w16se="http://schemas.microsoft.com/office/word/2015/wordml/symex" xmlns:wpg="http://schemas.microsoft.com/office/word/2010/wordprocessingGroup" xmlns:wpi="http://schemas.microsoft.com/office/word/2010/wordprocessingInk" xmlns:wne="http://schemas.microsoft.com/office/word/2006/wordml" xmlns:wps="http://schemas.microsoft.com/office/word/2010/wordprocessingShape" mc:Ignorable="w14 w15 w16se wp14">
+  <w:p>
+    <w:pPr>
+      <w:pStyle w:val="Footer"/>
+    </w:pPr>
+  </w:p>
+</w:ftr>
+</file>
+
+<file path=word/footer3.xml><?xml version="1.0" encoding="utf-8"?>
+<w:ftr xmlns:wpc="http://schemas.microsoft.com/office/word/2010/wordprocessingCanvas" xmlns:cx="http://schemas.microsoft.com/office/drawing/2014/chartex" xmlns:cx1="http://schemas.microsoft.com/office/drawing/2015/9/8/chartex" xmlns:cx2="http://schemas.microsoft.com/office/drawing/2015/10/21/chartex" xmlns:cx3="http://schemas.microsoft.com/office/drawing/2016/5/9/chartex" xmlns:cx4="http://schemas.microsoft.com/office/drawing/2016/5/10/chartex" xmlns:cx5="http://schemas.microsoft.com/office/drawing/2016/5/11/chartex" xmlns:mc="http://schemas.openxmlformats.org/markup-compatibility/2006" xmlns:o="urn:schemas-microsoft-com:office:office" xmlns:r="http://schemas.openxmlformats.org/officeDocument/2006/relationships" xmlns:m="http://schemas.openxmlformats.org/officeDocument/2006/math" xmlns:v="urn:schemas-microsoft-com:vml" xmlns:wp14="http://schemas.microsoft.com/office/word/2010/wordprocessingDrawing" xmlns:wp="http://schemas.openxmlformats.org/drawingml/2006/wordprocessingDrawing" xmlns:w10="urn:schemas-microsoft-com:office:word" xmlns:w="http://schemas.openxmlformats.org/wordprocessingml/2006/main" xmlns:w14="http://schemas.microsoft.com/office/word/2010/wordml" xmlns:w15="http://schemas.microsoft.com/office/word/2012/wordml" xmlns:w16se="http://schemas.microsoft.com/office/word/2015/wordml/symex" xmlns:wpg="http://schemas.microsoft.com/office/word/2010/wordprocessingGroup" xmlns:wpi="http://schemas.microsoft.com/office/word/2010/wordprocessingInk" xmlns:wne="http://schemas.microsoft.com/office/word/2006/wordml" xmlns:wps="http://schemas.microsoft.com/office/word/2010/wordprocessingShape" mc:Ignorable="w14 w15 w16se wp14">
+  <w:p>
+    <w:pPr>
+      <w:pStyle w:val="Footer"/>
+    </w:pPr>
+  </w:p>
+</w:ftr>
+</file>
+
+<file path=word/footnotes.xml><?xml version="1.0" encoding="utf-8"?>
+<w:footnotes xmlns:wpc="http://schemas.microsoft.com/office/word/2010/wordprocessingCanvas" xmlns:cx="http://schemas.microsoft.com/office/drawing/2014/chartex" xmlns:cx1="http://schemas.microsoft.com/office/drawing/2015/9/8/chartex" xmlns:cx2="http://schemas.microsoft.com/office/drawing/2015/10/21/chartex" xmlns:cx3="http://schemas.microsoft.com/office/drawing/2016/5/9/chartex" xmlns:cx4="http://schemas.microsoft.com/office/drawing/2016/5/10/chartex" xmlns:cx5="http://schemas.microsoft.com/office/drawing/2016/5/11/chartex" xmlns:mc="http://schemas.openxmlformats.org/markup-compatibility/2006" xmlns:o="urn:schemas-microsoft-com:office:office" xmlns:r="http://schemas.openxmlformats.org/officeDocument/2006/relationships" xmlns:m="http://schemas.openxmlformats.org/officeDocument/2006/math" xmlns:v="urn:schemas-microsoft-com:vml" xmlns:wp14="http://schemas.microsoft.com/office/word/2010/wordprocessingDrawing" xmlns:wp="http://schemas.openxmlformats.org/drawingml/2006/wordprocessingDrawing" xmlns:w10="urn:schemas-microsoft-com:office:word" xmlns:w="http://schemas.openxmlformats.org/wordprocessingml/2006/main" xmlns:w14="http://schemas.microsoft.com/office/word/2010/wordml" xmlns:w15="http://schemas.microsoft.com/office/word/2012/wordml" xmlns:w16se="http://schemas.microsoft.com/office/word/2015/wordml/symex" xmlns:wpg="http://schemas.microsoft.com/office/word/2010/wordprocessingGroup" xmlns:wpi="http://schemas.microsoft.com/office/word/2010/wordprocessingInk" xmlns:wne="http://schemas.microsoft.com/office/word/2006/wordml" xmlns:wps="http://schemas.microsoft.com/office/word/2010/wordprocessingShape" mc:Ignorable="w14 w15 w16se wp14">
+  <w:footnote w:type="separator" w:id="-1">
+    <w:p>
+      <w:r>
+        <w:separator/>
+      </w:r>
+    </w:p>
+  </w:footnote>
+  <w:footnote w:type="continuationSeparator" w:id="0">
+    <w:p>
+      <w:r>
+        <w:continuationSeparator/>
+      </w:r>
+    </w:p>
+  </w:footnote>
+</w:footnotes>
+</file>
+
+<file path=word/header1.xml><?xml version="1.0" encoding="utf-8"?>
+<w:hdr xmlns:wpc="http://schemas.microsoft.com/office/word/2010/wordprocessingCanvas" xmlns:cx="http://schemas.microsoft.com/office/drawing/2014/chartex" xmlns:cx1="http://schemas.microsoft.com/office/drawing/2015/9/8/chartex" xmlns:cx2="http://schemas.microsoft.com/office/drawing/2015/10/21/chartex" xmlns:cx3="http://schemas.microsoft.com/office/drawing/2016/5/9/chartex" xmlns:cx4="http://schemas.microsoft.com/office/drawing/2016/5/10/chartex" xmlns:cx5="http://schemas.microsoft.com/office/drawing/2016/5/11/chartex" xmlns:mc="http://schemas.openxmlformats.org/markup-compatibility/2006" xmlns:o="urn:schemas-microsoft-com:office:office" xmlns:r="http://schemas.openxmlformats.org/officeDocument/2006/relationships" xmlns:m="http://schemas.openxmlformats.org/officeDocument/2006/math" xmlns:v="urn:schemas-microsoft-com:vml" xmlns:wp14="http://schemas.microsoft.com/office/word/2010/wordprocessingDrawing" xmlns:wp="http://schemas.openxmlformats.org/drawingml/2006/wordprocessingDrawing" xmlns:w10="urn:schemas-microsoft-com:office:word" xmlns:w="http://schemas.openxmlformats.org/wordprocessingml/2006/main" xmlns:w14="http://schemas.microsoft.com/office/word/2010/wordml" xmlns:w15="http://schemas.microsoft.com/office/word/2012/wordml" xmlns:w16se="http://schemas.microsoft.com/office/word/2015/wordml/symex" xmlns:wpg="http://schemas.microsoft.com/office/word/2010/wordprocessingGroup" xmlns:wpi="http://schemas.microsoft.com/office/word/2010/wordprocessingInk" xmlns:wne="http://schemas.microsoft.com/office/word/2006/wordml" xmlns:wps="http://schemas.microsoft.com/office/word/2010/wordprocessingShape" mc:Ignorable="w14 w15 w16se wp14">
+  <w:p>
+    <w:pPr>
+      <w:pStyle w:val="Header"/>
+    </w:pPr>
+  </w:p>
+</w:hdr>
+</file>
+
+<file path=word/header2.xml><?xml version="1.0" encoding="utf-8"?>
+<w:hdr xmlns:wpc="http://schemas.microsoft.com/office/word/2010/wordprocessingCanvas" xmlns:cx="http://schemas.microsoft.com/office/drawing/2014/chartex" xmlns:cx1="http://schemas.microsoft.com/office/drawing/2015/9/8/chartex" xmlns:cx2="http://schemas.microsoft.com/office/drawing/2015/10/21/chartex" xmlns:cx3="http://schemas.microsoft.com/office/drawing/2016/5/9/chartex" xmlns:cx4="http://schemas.microsoft.com/office/drawing/2016/5/10/chartex" xmlns:cx5="http://schemas.microsoft.com/office/drawing/2016/5/11/chartex" xmlns:mc="http://schemas.openxmlformats.org/markup-compatibility/2006" xmlns:o="urn:schemas-microsoft-com:office:office" xmlns:r="http://schemas.openxmlformats.org/officeDocument/2006/relationships" xmlns:m="http://schemas.openxmlformats.org/officeDocument/2006/math" xmlns:v="urn:schemas-microsoft-com:vml" xmlns:wp14="http://schemas.microsoft.com/office/word/2010/wordprocessingDrawing" xmlns:wp="http://schemas.openxmlformats.org/drawingml/2006/wordprocessingDrawing" xmlns:w10="urn:schemas-microsoft-com:office:word" xmlns:w="http://schemas.openxmlformats.org/wordprocessingml/2006/main" xmlns:w14="http://schemas.microsoft.com/office/word/2010/wordml" xmlns:w15="http://schemas.microsoft.com/office/word/2012/wordml" xmlns:w16se="http://schemas.microsoft.com/office/word/2015/wordml/symex" xmlns:wpg="http://schemas.microsoft.com/office/word/2010/wordprocessingGroup" xmlns:wpi="http://schemas.microsoft.com/office/word/2010/wordprocessingInk" xmlns:wne="http://schemas.microsoft.com/office/word/2006/wordml" xmlns:wps="http://schemas.microsoft.com/office/word/2010/wordprocessingShape" mc:Ignorable="w14 w15 w16se wp14">
+  <w:p>
+    <w:pPr>
+      <w:pStyle w:val="Header"/>
+    </w:pPr>
+  </w:p>
+</w:hdr>
+</file>
+
+<file path=word/header3.xml><?xml version="1.0" encoding="utf-8"?>
+<w:hdr xmlns:wpc="http://schemas.microsoft.com/office/word/2010/wordprocessingCanvas" xmlns:cx="http://schemas.microsoft.com/office/drawing/2014/chartex" xmlns:cx1="http://schemas.microsoft.com/office/drawing/2015/9/8/chartex" xmlns:cx2="http://schemas.microsoft.com/office/drawing/2015/10/21/chartex" xmlns:cx3="http://schemas.microsoft.com/office/drawing/2016/5/9/chartex" xmlns:cx4="http://schemas.microsoft.com/office/drawing/2016/5/10/chartex" xmlns:cx5="http://schemas.microsoft.com/office/drawing/2016/5/11/chartex" xmlns:mc="http://schemas.openxmlformats.org/markup-compatibility/2006" xmlns:o="urn:schemas-microsoft-com:office:office" xmlns:r="http://schemas.openxmlformats.org/officeDocument/2006/relationships" xmlns:m="http://schemas.openxmlformats.org/officeDocument/2006/math" xmlns:v="urn:schemas-microsoft-com:vml" xmlns:wp14="http://schemas.microsoft.com/office/word/2010/wordprocessingDrawing" xmlns:wp="http://schemas.openxmlformats.org/drawingml/2006/wordprocessingDrawing" xmlns:w10="urn:schemas-microsoft-com:office:word" xmlns:w="http://schemas.openxmlformats.org/wordprocessingml/2006/main" xmlns:w14="http://schemas.microsoft.com/office/word/2010/wordml" xmlns:w15="http://schemas.microsoft.com/office/word/2012/wordml" xmlns:w16se="http://schemas.microsoft.com/office/word/2015/wordml/symex" xmlns:wpg="http://schemas.microsoft.com/office/word/2010/wordprocessingGroup" xmlns:wpi="http://schemas.microsoft.com/office/word/2010/wordprocessingInk" xmlns:wne="http://schemas.microsoft.com/office/word/2006/wordml" xmlns:wps="http://schemas.microsoft.com/office/word/2010/wordprocessingShape" mc:Ignorable="w14 w15 w16se wp14">
+  <w:p>
+    <w:pPr>
+      <w:pStyle w:val="Header"/>
+    </w:pPr>
+  </w:p>
+</w:hdr>
 </file>
 
 <file path=word/numbering.xml><?xml version="1.0" encoding="utf-8"?>
@@ -2866,6 +3200,7 @@
     <w:lsdException w:name="HTML Sample" w:semiHidden="1" w:unhideWhenUsed="1"/>
     <w:lsdException w:name="HTML Typewriter" w:semiHidden="1" w:unhideWhenUsed="1"/>
     <w:lsdException w:name="HTML Variable" w:semiHidden="1" w:unhideWhenUsed="1"/>
+    <w:lsdException w:name="Normal Table" w:semiHidden="1" w:unhideWhenUsed="1"/>
     <w:lsdException w:name="annotation subject" w:semiHidden="1" w:unhideWhenUsed="1"/>
     <w:lsdException w:name="No List" w:semiHidden="1" w:unhideWhenUsed="1"/>
     <w:lsdException w:name="Outline List 1" w:semiHidden="1" w:unhideWhenUsed="1"/>
@@ -2911,9 +3246,11 @@
     <w:lsdException w:name="Table Subtle 1" w:semiHidden="1" w:unhideWhenUsed="1"/>
     <w:lsdException w:name="Table Subtle 2" w:semiHidden="1" w:unhideWhenUsed="1"/>
     <w:lsdException w:name="Table Web 1" w:semiHidden="1" w:unhideWhenUsed="1"/>
+    <w:lsdException w:name="Table Web 2" w:semiHidden="1" w:unhideWhenUsed="1"/>
     <w:lsdException w:name="Table Web 3" w:semiHidden="1" w:unhideWhenUsed="1"/>
     <w:lsdException w:name="Balloon Text" w:semiHidden="1" w:unhideWhenUsed="1"/>
     <w:lsdException w:name="Table Grid" w:uiPriority="59"/>
+    <w:lsdException w:name="Table Theme" w:semiHidden="1" w:unhideWhenUsed="1"/>
     <w:lsdException w:name="Placeholder Text" w:semiHidden="1"/>
     <w:lsdException w:name="No Spacing" w:uiPriority="1" w:qFormat="1"/>
     <w:lsdException w:name="Light Shading" w:uiPriority="60"/>
@@ -3400,6 +3737,7 @@
   <w:style w:type="character" w:default="1" w:styleId="DefaultParagraphFont">
     <w:name w:val="Default Paragraph Font"/>
     <w:uiPriority w:val="1"/>
+    <w:semiHidden/>
     <w:unhideWhenUsed/>
   </w:style>
   <w:style w:type="table" w:default="1" w:styleId="TableNormal">
@@ -3683,6 +4021,60 @@
       <w:sz w:val="22"/>
       <w:szCs w:val="24"/>
       <w:lang w:eastAsia="en-US"/>
+    </w:rPr>
+  </w:style>
+  <w:style w:type="paragraph" w:styleId="Header">
+    <w:name w:val="header"/>
+    <w:basedOn w:val="Normal"/>
+    <w:link w:val="HeaderChar"/>
+    <w:uiPriority w:val="99"/>
+    <w:unhideWhenUsed/>
+    <w:rsid w:val="00F02EA3"/>
+    <w:pPr>
+      <w:tabs>
+        <w:tab w:val="center" w:pos="4320"/>
+        <w:tab w:val="right" w:pos="8640"/>
+      </w:tabs>
+    </w:pPr>
+  </w:style>
+  <w:style w:type="character" w:customStyle="1" w:styleId="HeaderChar">
+    <w:name w:val="Header Char"/>
+    <w:basedOn w:val="DefaultParagraphFont"/>
+    <w:link w:val="Header"/>
+    <w:uiPriority w:val="99"/>
+    <w:rsid w:val="00F02EA3"/>
+    <w:rPr>
+      <w:rFonts w:ascii="Times New Roman" w:eastAsia="Times New Roman" w:hAnsi="Times New Roman" w:cs="Times New Roman"/>
+      <w:sz w:val="20"/>
+      <w:szCs w:val="20"/>
+      <w:lang w:val="fr-CA" w:eastAsia="fr-CA"/>
+    </w:rPr>
+  </w:style>
+  <w:style w:type="paragraph" w:styleId="Footer">
+    <w:name w:val="footer"/>
+    <w:basedOn w:val="Normal"/>
+    <w:link w:val="FooterChar"/>
+    <w:uiPriority w:val="99"/>
+    <w:unhideWhenUsed/>
+    <w:rsid w:val="00F02EA3"/>
+    <w:pPr>
+      <w:tabs>
+        <w:tab w:val="center" w:pos="4320"/>
+        <w:tab w:val="right" w:pos="8640"/>
+      </w:tabs>
+    </w:pPr>
+  </w:style>
+  <w:style w:type="character" w:customStyle="1" w:styleId="FooterChar">
+    <w:name w:val="Footer Char"/>
+    <w:basedOn w:val="DefaultParagraphFont"/>
+    <w:link w:val="Footer"/>
+    <w:uiPriority w:val="99"/>
+    <w:rsid w:val="00F02EA3"/>
+    <w:rPr>
+      <w:rFonts w:ascii="Times New Roman" w:eastAsia="Times New Roman" w:hAnsi="Times New Roman" w:cs="Times New Roman"/>
+      <w:sz w:val="20"/>
+      <w:szCs w:val="20"/>
+      <w:lang w:val="fr-CA" w:eastAsia="fr-CA"/>
     </w:rPr>
   </w:style>
 </w:styles>

</xml_diff>